<commit_message>
Fixed finding of points
</commit_message>
<xml_diff>
--- a/4 sem/Методы оптимизации/Lab3/ЛР №3 Силинцев ВВ.docx
+++ b/4 sem/Методы оптимизации/Lab3/ЛР №3 Силинцев ВВ.docx
@@ -3262,6 +3262,74 @@
         <w:rPr/>
       </w:r>
       <m:oMath xmlns:m="http://schemas.openxmlformats.org/officeDocument/2006/math">
+        <m:r>
+          <w:rPr>
+            <w:rFonts w:ascii="Cambria Math" w:hAnsi="Cambria Math"/>
+          </w:rPr>
+          <m:t xml:space="preserve">min</m:t>
+        </m:r>
+        <m:d>
+          <m:dPr>
+            <m:begChr m:val="{"/>
+            <m:endChr m:val="}"/>
+          </m:dPr>
+          <m:e>
+            <m:r>
+              <w:rPr>
+                <w:rFonts w:ascii="Cambria Math" w:hAnsi="Cambria Math"/>
+              </w:rPr>
+              <m:t xml:space="preserve">x</m:t>
+            </m:r>
+            <m:r>
+              <w:rPr>
+                <w:rFonts w:ascii="Cambria Math" w:hAnsi="Cambria Math"/>
+              </w:rPr>
+              <m:t xml:space="preserve">1</m:t>
+            </m:r>
+            <m:r>
+              <w:rPr>
+                <w:rFonts w:ascii="Cambria Math" w:hAnsi="Cambria Math"/>
+              </w:rPr>
+              <m:t xml:space="preserve">,</m:t>
+            </m:r>
+            <m:r>
+              <w:rPr>
+                <w:rFonts w:ascii="Cambria Math" w:hAnsi="Cambria Math"/>
+              </w:rPr>
+              <m:t xml:space="preserve">x</m:t>
+            </m:r>
+            <m:r>
+              <w:rPr>
+                <w:rFonts w:ascii="Cambria Math" w:hAnsi="Cambria Math"/>
+              </w:rPr>
+              <m:t xml:space="preserve">2</m:t>
+            </m:r>
+            <m:r>
+              <w:rPr>
+                <w:rFonts w:ascii="Cambria Math" w:hAnsi="Cambria Math"/>
+              </w:rPr>
+              <m:t xml:space="preserve">,</m:t>
+            </m:r>
+            <m:r>
+              <w:rPr>
+                <w:rFonts w:ascii="Cambria Math" w:hAnsi="Cambria Math"/>
+              </w:rPr>
+              <m:t xml:space="preserve">x</m:t>
+            </m:r>
+            <m:r>
+              <w:rPr>
+                <w:rFonts w:ascii="Cambria Math" w:hAnsi="Cambria Math"/>
+              </w:rPr>
+              <m:t xml:space="preserve">3</m:t>
+            </m:r>
+          </m:e>
+        </m:d>
+        <m:r>
+          <w:rPr>
+            <w:rFonts w:ascii="Cambria Math" w:hAnsi="Cambria Math"/>
+          </w:rPr>
+          <m:t xml:space="preserve">≤</m:t>
+        </m:r>
         <m:acc>
           <m:accPr>
             <m:chr m:val="¯"/>
@@ -3279,56 +3347,68 @@
           <w:rPr>
             <w:rFonts w:ascii="Cambria Math" w:hAnsi="Cambria Math"/>
           </w:rPr>
-          <m:t xml:space="preserve">∈</m:t>
+          <m:t xml:space="preserve">≤</m:t>
+        </m:r>
+        <m:r>
+          <w:rPr>
+            <w:rFonts w:ascii="Cambria Math" w:hAnsi="Cambria Math"/>
+          </w:rPr>
+          <m:t xml:space="preserve">max</m:t>
         </m:r>
         <m:d>
           <m:dPr>
-            <m:begChr m:val="["/>
-            <m:endChr m:val="]"/>
+            <m:begChr m:val="{"/>
+            <m:endChr m:val="}"/>
           </m:dPr>
           <m:e>
-            <m:sSub>
-              <m:e>
-                <m:r>
-                  <w:rPr>
-                    <w:rFonts w:ascii="Cambria Math" w:hAnsi="Cambria Math"/>
-                  </w:rPr>
-                  <m:t xml:space="preserve">x</m:t>
-                </m:r>
-              </m:e>
-              <m:sub>
-                <m:r>
-                  <w:rPr>
-                    <w:rFonts w:ascii="Cambria Math" w:hAnsi="Cambria Math"/>
-                  </w:rPr>
-                  <m:t xml:space="preserve">1</m:t>
-                </m:r>
-              </m:sub>
-            </m:sSub>
-            <m:r>
-              <w:rPr>
-                <w:rFonts w:ascii="Cambria Math" w:hAnsi="Cambria Math"/>
-              </w:rPr>
-              <m:t xml:space="preserve">;</m:t>
-            </m:r>
-            <m:sSub>
-              <m:e>
-                <m:r>
-                  <w:rPr>
-                    <w:rFonts w:ascii="Cambria Math" w:hAnsi="Cambria Math"/>
-                  </w:rPr>
-                  <m:t xml:space="preserve">x</m:t>
-                </m:r>
-              </m:e>
-              <m:sub>
-                <m:r>
-                  <w:rPr>
-                    <w:rFonts w:ascii="Cambria Math" w:hAnsi="Cambria Math"/>
-                  </w:rPr>
-                  <m:t xml:space="preserve">3</m:t>
-                </m:r>
-              </m:sub>
-            </m:sSub>
+            <m:r>
+              <w:rPr>
+                <w:rFonts w:ascii="Cambria Math" w:hAnsi="Cambria Math"/>
+              </w:rPr>
+              <m:t xml:space="preserve">x</m:t>
+            </m:r>
+            <m:r>
+              <w:rPr>
+                <w:rFonts w:ascii="Cambria Math" w:hAnsi="Cambria Math"/>
+              </w:rPr>
+              <m:t xml:space="preserve">1</m:t>
+            </m:r>
+            <m:r>
+              <w:rPr>
+                <w:rFonts w:ascii="Cambria Math" w:hAnsi="Cambria Math"/>
+              </w:rPr>
+              <m:t xml:space="preserve">,</m:t>
+            </m:r>
+            <m:r>
+              <w:rPr>
+                <w:rFonts w:ascii="Cambria Math" w:hAnsi="Cambria Math"/>
+              </w:rPr>
+              <m:t xml:space="preserve">x</m:t>
+            </m:r>
+            <m:r>
+              <w:rPr>
+                <w:rFonts w:ascii="Cambria Math" w:hAnsi="Cambria Math"/>
+              </w:rPr>
+              <m:t xml:space="preserve">2</m:t>
+            </m:r>
+            <m:r>
+              <w:rPr>
+                <w:rFonts w:ascii="Cambria Math" w:hAnsi="Cambria Math"/>
+              </w:rPr>
+              <m:t xml:space="preserve">,</m:t>
+            </m:r>
+            <m:r>
+              <w:rPr>
+                <w:rFonts w:ascii="Cambria Math" w:hAnsi="Cambria Math"/>
+              </w:rPr>
+              <m:t xml:space="preserve">x</m:t>
+            </m:r>
+            <m:r>
+              <w:rPr>
+                <w:rFonts w:ascii="Cambria Math" w:hAnsi="Cambria Math"/>
+              </w:rPr>
+              <m:t xml:space="preserve">3</m:t>
+            </m:r>
           </m:e>
         </m:d>
       </m:oMath>
@@ -3336,7 +3416,31 @@
         <w:rPr>
           <w:lang w:val="ru-RU"/>
         </w:rPr>
-        <w:t>, выбрать наименьшую точку (</w:t>
+        <w:t xml:space="preserve">, выбрать </w:t>
+      </w:r>
+      <w:r>
+        <w:rPr>
+          <w:lang w:val="ru-RU"/>
+        </w:rPr>
+        <w:t xml:space="preserve">точку с </w:t>
+      </w:r>
+      <w:r>
+        <w:rPr>
+          <w:lang w:val="ru-RU"/>
+        </w:rPr>
+        <w:t>наимень</w:t>
+      </w:r>
+      <w:r>
+        <w:rPr>
+          <w:lang w:val="ru-RU"/>
+        </w:rPr>
+        <w:t xml:space="preserve">шим значением функции </w:t>
+      </w:r>
+      <w:r>
+        <w:rPr>
+          <w:lang w:val="ru-RU"/>
+        </w:rPr>
+        <w:t>(</w:t>
       </w:r>
       <w:r>
         <w:rPr/>
@@ -3410,7 +3514,9 @@
         <w:t xml:space="preserve">если хотя бы одно из условий не выполняется и </w:t>
       </w:r>
       <w:r>
-        <w:rPr/>
+        <w:rPr>
+          <w:lang w:val="ru-RU"/>
+        </w:rPr>
       </w:r>
       <m:oMath xmlns:m="http://schemas.openxmlformats.org/officeDocument/2006/math">
         <m:acc>
@@ -3430,56 +3536,168 @@
           <w:rPr>
             <w:rFonts w:ascii="Cambria Math" w:hAnsi="Cambria Math"/>
           </w:rPr>
-          <m:t xml:space="preserve">∉</m:t>
+          <m:t xml:space="preserve">&gt;</m:t>
+        </m:r>
+        <m:r>
+          <w:rPr>
+            <w:rFonts w:ascii="Cambria Math" w:hAnsi="Cambria Math"/>
+          </w:rPr>
+          <m:t xml:space="preserve">max</m:t>
         </m:r>
         <m:d>
           <m:dPr>
-            <m:begChr m:val="["/>
-            <m:endChr m:val="]"/>
+            <m:begChr m:val="{"/>
+            <m:endChr m:val="}"/>
           </m:dPr>
           <m:e>
-            <m:sSub>
-              <m:e>
-                <m:r>
-                  <w:rPr>
-                    <w:rFonts w:ascii="Cambria Math" w:hAnsi="Cambria Math"/>
-                  </w:rPr>
-                  <m:t xml:space="preserve">x</m:t>
-                </m:r>
-              </m:e>
-              <m:sub>
-                <m:r>
-                  <w:rPr>
-                    <w:rFonts w:ascii="Cambria Math" w:hAnsi="Cambria Math"/>
-                  </w:rPr>
-                  <m:t xml:space="preserve">1</m:t>
-                </m:r>
-              </m:sub>
-            </m:sSub>
-            <m:r>
-              <w:rPr>
-                <w:rFonts w:ascii="Cambria Math" w:hAnsi="Cambria Math"/>
-              </w:rPr>
-              <m:t xml:space="preserve">;</m:t>
-            </m:r>
-            <m:sSub>
-              <m:e>
-                <m:r>
-                  <w:rPr>
-                    <w:rFonts w:ascii="Cambria Math" w:hAnsi="Cambria Math"/>
-                  </w:rPr>
-                  <m:t xml:space="preserve">x</m:t>
-                </m:r>
-              </m:e>
-              <m:sub>
-                <m:r>
-                  <w:rPr>
-                    <w:rFonts w:ascii="Cambria Math" w:hAnsi="Cambria Math"/>
-                  </w:rPr>
-                  <m:t xml:space="preserve">3</m:t>
-                </m:r>
-              </m:sub>
-            </m:sSub>
+            <m:r>
+              <w:rPr>
+                <w:rFonts w:ascii="Cambria Math" w:hAnsi="Cambria Math"/>
+              </w:rPr>
+              <m:t xml:space="preserve">x</m:t>
+            </m:r>
+            <m:r>
+              <w:rPr>
+                <w:rFonts w:ascii="Cambria Math" w:hAnsi="Cambria Math"/>
+              </w:rPr>
+              <m:t xml:space="preserve">1</m:t>
+            </m:r>
+            <m:r>
+              <w:rPr>
+                <w:rFonts w:ascii="Cambria Math" w:hAnsi="Cambria Math"/>
+              </w:rPr>
+              <m:t xml:space="preserve">,</m:t>
+            </m:r>
+            <m:r>
+              <w:rPr>
+                <w:rFonts w:ascii="Cambria Math" w:hAnsi="Cambria Math"/>
+              </w:rPr>
+              <m:t xml:space="preserve">x</m:t>
+            </m:r>
+            <m:r>
+              <w:rPr>
+                <w:rFonts w:ascii="Cambria Math" w:hAnsi="Cambria Math"/>
+              </w:rPr>
+              <m:t xml:space="preserve">2</m:t>
+            </m:r>
+            <m:r>
+              <w:rPr>
+                <w:rFonts w:ascii="Cambria Math" w:hAnsi="Cambria Math"/>
+              </w:rPr>
+              <m:t xml:space="preserve">,</m:t>
+            </m:r>
+            <m:r>
+              <w:rPr>
+                <w:rFonts w:ascii="Cambria Math" w:hAnsi="Cambria Math"/>
+              </w:rPr>
+              <m:t xml:space="preserve">x</m:t>
+            </m:r>
+            <m:r>
+              <w:rPr>
+                <w:rFonts w:ascii="Cambria Math" w:hAnsi="Cambria Math"/>
+              </w:rPr>
+              <m:t xml:space="preserve">3</m:t>
+            </m:r>
+          </m:e>
+        </m:d>
+      </m:oMath>
+      <w:r>
+        <w:rPr>
+          <w:lang w:val="ru-RU"/>
+        </w:rPr>
+        <w:t xml:space="preserve"> </w:t>
+      </w:r>
+      <w:r>
+        <w:rPr>
+          <w:lang w:val="ru-RU"/>
+        </w:rPr>
+        <w:t xml:space="preserve">или </w:t>
+      </w:r>
+      <w:r>
+        <w:rPr>
+          <w:lang w:val="ru-RU"/>
+        </w:rPr>
+      </w:r>
+      <m:oMath xmlns:m="http://schemas.openxmlformats.org/officeDocument/2006/math">
+        <m:acc>
+          <m:accPr>
+            <m:chr m:val="¯"/>
+          </m:accPr>
+          <m:e>
+            <m:r>
+              <w:rPr>
+                <w:rFonts w:ascii="Cambria Math" w:hAnsi="Cambria Math"/>
+              </w:rPr>
+              <m:t xml:space="preserve">x</m:t>
+            </m:r>
+          </m:e>
+        </m:acc>
+        <m:r>
+          <w:rPr>
+            <w:rFonts w:ascii="Cambria Math" w:hAnsi="Cambria Math"/>
+          </w:rPr>
+          <m:t xml:space="preserve">&lt;</m:t>
+        </m:r>
+        <m:r>
+          <w:rPr>
+            <w:rFonts w:ascii="Cambria Math" w:hAnsi="Cambria Math"/>
+          </w:rPr>
+          <m:t xml:space="preserve">min</m:t>
+        </m:r>
+        <m:d>
+          <m:dPr>
+            <m:begChr m:val="{"/>
+            <m:endChr m:val="}"/>
+          </m:dPr>
+          <m:e>
+            <m:r>
+              <w:rPr>
+                <w:rFonts w:ascii="Cambria Math" w:hAnsi="Cambria Math"/>
+              </w:rPr>
+              <m:t xml:space="preserve">x</m:t>
+            </m:r>
+            <m:r>
+              <w:rPr>
+                <w:rFonts w:ascii="Cambria Math" w:hAnsi="Cambria Math"/>
+              </w:rPr>
+              <m:t xml:space="preserve">1</m:t>
+            </m:r>
+            <m:r>
+              <w:rPr>
+                <w:rFonts w:ascii="Cambria Math" w:hAnsi="Cambria Math"/>
+              </w:rPr>
+              <m:t xml:space="preserve">,</m:t>
+            </m:r>
+            <m:r>
+              <w:rPr>
+                <w:rFonts w:ascii="Cambria Math" w:hAnsi="Cambria Math"/>
+              </w:rPr>
+              <m:t xml:space="preserve">x</m:t>
+            </m:r>
+            <m:r>
+              <w:rPr>
+                <w:rFonts w:ascii="Cambria Math" w:hAnsi="Cambria Math"/>
+              </w:rPr>
+              <m:t xml:space="preserve">2</m:t>
+            </m:r>
+            <m:r>
+              <w:rPr>
+                <w:rFonts w:ascii="Cambria Math" w:hAnsi="Cambria Math"/>
+              </w:rPr>
+              <m:t xml:space="preserve">,</m:t>
+            </m:r>
+            <m:r>
+              <w:rPr>
+                <w:rFonts w:ascii="Cambria Math" w:hAnsi="Cambria Math"/>
+              </w:rPr>
+              <m:t xml:space="preserve">x</m:t>
+            </m:r>
+            <m:r>
+              <w:rPr>
+                <w:rFonts w:ascii="Cambria Math" w:hAnsi="Cambria Math"/>
+              </w:rPr>
+              <m:t xml:space="preserve">3</m:t>
+            </m:r>
           </m:e>
         </m:d>
       </m:oMath>
@@ -4165,6 +4383,18 @@
             <w:rFonts w:ascii="Cambria Math" w:hAnsi="Cambria Math"/>
           </w:rPr>
           <m:t xml:space="preserve">1</m:t>
+        </m:r>
+        <m:r>
+          <w:rPr>
+            <w:rFonts w:ascii="Cambria Math" w:hAnsi="Cambria Math"/>
+          </w:rPr>
+          <m:t xml:space="preserve">=</m:t>
+        </m:r>
+        <m:r>
+          <w:rPr>
+            <w:rFonts w:ascii="Cambria Math" w:hAnsi="Cambria Math"/>
+          </w:rPr>
+          <m:t xml:space="preserve">0.5</m:t>
         </m:r>
       </m:oMath>
       <w:r>
@@ -5001,6 +5231,42 @@
             <w:rFonts w:ascii="Cambria Math" w:hAnsi="Cambria Math"/>
           </w:rPr>
           <m:t xml:space="preserve">0.038383</m:t>
+        </m:r>
+        <m:r>
+          <w:rPr>
+            <w:rFonts w:ascii="Cambria Math" w:hAnsi="Cambria Math"/>
+          </w:rPr>
+          <m:t xml:space="preserve">&gt;</m:t>
+        </m:r>
+        <m:sSub>
+          <m:e>
+            <m:r>
+              <w:rPr>
+                <w:rFonts w:ascii="Cambria Math" w:hAnsi="Cambria Math"/>
+              </w:rPr>
+              <m:t xml:space="preserve">ε</m:t>
+            </m:r>
+          </m:e>
+          <m:sub>
+            <m:r>
+              <w:rPr>
+                <w:rFonts w:ascii="Cambria Math" w:hAnsi="Cambria Math"/>
+              </w:rPr>
+              <m:t xml:space="preserve">1</m:t>
+            </m:r>
+          </m:sub>
+        </m:sSub>
+        <m:r>
+          <w:rPr>
+            <w:rFonts w:ascii="Cambria Math" w:hAnsi="Cambria Math"/>
+          </w:rPr>
+          <m:t xml:space="preserve">=</m:t>
+        </m:r>
+        <m:r>
+          <w:rPr>
+            <w:rFonts w:ascii="Cambria Math" w:hAnsi="Cambria Math"/>
+          </w:rPr>
+          <m:t xml:space="preserve">0.02</m:t>
         </m:r>
       </m:oMath>
       <w:r>
@@ -5089,6 +5355,42 @@
           </w:rPr>
           <m:t xml:space="preserve">0.164137</m:t>
         </m:r>
+        <m:r>
+          <w:rPr>
+            <w:rFonts w:ascii="Cambria Math" w:hAnsi="Cambria Math"/>
+          </w:rPr>
+          <m:t xml:space="preserve">&gt;</m:t>
+        </m:r>
+        <m:sSub>
+          <m:e>
+            <m:r>
+              <w:rPr>
+                <w:rFonts w:ascii="Cambria Math" w:hAnsi="Cambria Math"/>
+              </w:rPr>
+              <m:t xml:space="preserve">ε</m:t>
+            </m:r>
+          </m:e>
+          <m:sub>
+            <m:r>
+              <w:rPr>
+                <w:rFonts w:ascii="Cambria Math" w:hAnsi="Cambria Math"/>
+              </w:rPr>
+              <m:t xml:space="preserve">2</m:t>
+            </m:r>
+          </m:sub>
+        </m:sSub>
+        <m:r>
+          <w:rPr>
+            <w:rFonts w:ascii="Cambria Math" w:hAnsi="Cambria Math"/>
+          </w:rPr>
+          <m:t xml:space="preserve">=</m:t>
+        </m:r>
+        <m:r>
+          <w:rPr>
+            <w:rFonts w:ascii="Cambria Math" w:hAnsi="Cambria Math"/>
+          </w:rPr>
+          <m:t xml:space="preserve">0.02</m:t>
+        </m:r>
       </m:oMath>
       <w:r>
         <w:rPr>
@@ -5097,7 +5399,181 @@
         <w:t xml:space="preserve">. </w:t>
       </w:r>
       <w:r>
-        <w:rPr/>
+        <w:rPr>
+          <w:lang w:val="az-Cyrl-AZ"/>
+        </w:rPr>
+        <w:t xml:space="preserve">Выполнено условие </w:t>
+      </w:r>
+      <w:r>
+        <w:rPr>
+          <w:lang w:val="az-Cyrl-AZ"/>
+        </w:rPr>
+      </w:r>
+      <m:oMath xmlns:m="http://schemas.openxmlformats.org/officeDocument/2006/math">
+        <m:r>
+          <w:rPr>
+            <w:rFonts w:ascii="Cambria Math" w:hAnsi="Cambria Math"/>
+          </w:rPr>
+          <m:t xml:space="preserve">min</m:t>
+        </m:r>
+        <m:d>
+          <m:dPr>
+            <m:begChr m:val="{"/>
+            <m:endChr m:val="}"/>
+          </m:dPr>
+          <m:e>
+            <m:r>
+              <w:rPr>
+                <w:rFonts w:ascii="Cambria Math" w:hAnsi="Cambria Math"/>
+              </w:rPr>
+              <m:t xml:space="preserve">x</m:t>
+            </m:r>
+            <m:r>
+              <w:rPr>
+                <w:rFonts w:ascii="Cambria Math" w:hAnsi="Cambria Math"/>
+              </w:rPr>
+              <m:t xml:space="preserve">1</m:t>
+            </m:r>
+            <m:r>
+              <w:rPr>
+                <w:rFonts w:ascii="Cambria Math" w:hAnsi="Cambria Math"/>
+              </w:rPr>
+              <m:t xml:space="preserve">,</m:t>
+            </m:r>
+            <m:r>
+              <w:rPr>
+                <w:rFonts w:ascii="Cambria Math" w:hAnsi="Cambria Math"/>
+              </w:rPr>
+              <m:t xml:space="preserve">x</m:t>
+            </m:r>
+            <m:r>
+              <w:rPr>
+                <w:rFonts w:ascii="Cambria Math" w:hAnsi="Cambria Math"/>
+              </w:rPr>
+              <m:t xml:space="preserve">2</m:t>
+            </m:r>
+            <m:r>
+              <w:rPr>
+                <w:rFonts w:ascii="Cambria Math" w:hAnsi="Cambria Math"/>
+              </w:rPr>
+              <m:t xml:space="preserve">,</m:t>
+            </m:r>
+            <m:r>
+              <w:rPr>
+                <w:rFonts w:ascii="Cambria Math" w:hAnsi="Cambria Math"/>
+              </w:rPr>
+              <m:t xml:space="preserve">x</m:t>
+            </m:r>
+            <m:r>
+              <w:rPr>
+                <w:rFonts w:ascii="Cambria Math" w:hAnsi="Cambria Math"/>
+              </w:rPr>
+              <m:t xml:space="preserve">3</m:t>
+            </m:r>
+          </m:e>
+        </m:d>
+        <m:r>
+          <w:rPr>
+            <w:rFonts w:ascii="Cambria Math" w:hAnsi="Cambria Math"/>
+          </w:rPr>
+          <m:t xml:space="preserve">≤</m:t>
+        </m:r>
+        <m:acc>
+          <m:accPr>
+            <m:chr m:val="¯"/>
+          </m:accPr>
+          <m:e>
+            <m:r>
+              <w:rPr>
+                <w:rFonts w:ascii="Cambria Math" w:hAnsi="Cambria Math"/>
+              </w:rPr>
+              <m:t xml:space="preserve">x</m:t>
+            </m:r>
+          </m:e>
+        </m:acc>
+        <m:r>
+          <w:rPr>
+            <w:rFonts w:ascii="Cambria Math" w:hAnsi="Cambria Math"/>
+          </w:rPr>
+          <m:t xml:space="preserve">≤</m:t>
+        </m:r>
+        <m:r>
+          <w:rPr>
+            <w:rFonts w:ascii="Cambria Math" w:hAnsi="Cambria Math"/>
+          </w:rPr>
+          <m:t xml:space="preserve">max</m:t>
+        </m:r>
+        <m:d>
+          <m:dPr>
+            <m:begChr m:val="{"/>
+            <m:endChr m:val="}"/>
+          </m:dPr>
+          <m:e>
+            <m:r>
+              <w:rPr>
+                <w:rFonts w:ascii="Cambria Math" w:hAnsi="Cambria Math"/>
+              </w:rPr>
+              <m:t xml:space="preserve">x</m:t>
+            </m:r>
+            <m:r>
+              <w:rPr>
+                <w:rFonts w:ascii="Cambria Math" w:hAnsi="Cambria Math"/>
+              </w:rPr>
+              <m:t xml:space="preserve">1</m:t>
+            </m:r>
+            <m:r>
+              <w:rPr>
+                <w:rFonts w:ascii="Cambria Math" w:hAnsi="Cambria Math"/>
+              </w:rPr>
+              <m:t xml:space="preserve">,</m:t>
+            </m:r>
+            <m:r>
+              <w:rPr>
+                <w:rFonts w:ascii="Cambria Math" w:hAnsi="Cambria Math"/>
+              </w:rPr>
+              <m:t xml:space="preserve">x</m:t>
+            </m:r>
+            <m:r>
+              <w:rPr>
+                <w:rFonts w:ascii="Cambria Math" w:hAnsi="Cambria Math"/>
+              </w:rPr>
+              <m:t xml:space="preserve">2</m:t>
+            </m:r>
+            <m:r>
+              <w:rPr>
+                <w:rFonts w:ascii="Cambria Math" w:hAnsi="Cambria Math"/>
+              </w:rPr>
+              <m:t xml:space="preserve">,</m:t>
+            </m:r>
+            <m:r>
+              <w:rPr>
+                <w:rFonts w:ascii="Cambria Math" w:hAnsi="Cambria Math"/>
+              </w:rPr>
+              <m:t xml:space="preserve">x</m:t>
+            </m:r>
+            <m:r>
+              <w:rPr>
+                <w:rFonts w:ascii="Cambria Math" w:hAnsi="Cambria Math"/>
+              </w:rPr>
+              <m:t xml:space="preserve">3</m:t>
+            </m:r>
+          </m:e>
+        </m:d>
+      </m:oMath>
+      <w:r>
+        <w:rPr/>
+        <w:t xml:space="preserve">. </w:t>
+      </w:r>
+      <w:r>
+        <w:rPr>
+          <w:lang w:val="az-Cyrl-AZ"/>
+        </w:rPr>
+        <w:t xml:space="preserve">В точке </w:t>
+      </w:r>
+      <w:r>
+        <w:rPr>
+          <w:lang w:val="az-Cyrl-AZ"/>
+        </w:rPr>
       </w:r>
       <m:oMath xmlns:m="http://schemas.openxmlformats.org/officeDocument/2006/math">
         <m:acc>
@@ -5113,71 +5589,17 @@
             </m:r>
           </m:e>
         </m:acc>
-        <m:r>
-          <w:rPr>
-            <w:rFonts w:ascii="Cambria Math" w:hAnsi="Cambria Math"/>
-          </w:rPr>
-          <m:t xml:space="preserve">∉</m:t>
-        </m:r>
-        <m:d>
-          <m:dPr>
-            <m:begChr m:val="["/>
-            <m:endChr m:val="]"/>
-          </m:dPr>
-          <m:e>
-            <m:sSub>
-              <m:e>
-                <m:r>
-                  <w:rPr>
-                    <w:rFonts w:ascii="Cambria Math" w:hAnsi="Cambria Math"/>
-                  </w:rPr>
-                  <m:t xml:space="preserve">x</m:t>
-                </m:r>
-              </m:e>
-              <m:sub>
-                <m:r>
-                  <w:rPr>
-                    <w:rFonts w:ascii="Cambria Math" w:hAnsi="Cambria Math"/>
-                  </w:rPr>
-                  <m:t xml:space="preserve">1</m:t>
-                </m:r>
-              </m:sub>
-            </m:sSub>
-            <m:r>
-              <w:rPr>
-                <w:rFonts w:ascii="Cambria Math" w:hAnsi="Cambria Math"/>
-              </w:rPr>
-              <m:t xml:space="preserve">;</m:t>
-            </m:r>
-            <m:sSub>
-              <m:e>
-                <m:r>
-                  <w:rPr>
-                    <w:rFonts w:ascii="Cambria Math" w:hAnsi="Cambria Math"/>
-                  </w:rPr>
-                  <m:t xml:space="preserve">x</m:t>
-                </m:r>
-              </m:e>
-              <m:sub>
-                <m:r>
-                  <w:rPr>
-                    <w:rFonts w:ascii="Cambria Math" w:hAnsi="Cambria Math"/>
-                  </w:rPr>
-                  <m:t xml:space="preserve">3</m:t>
-                </m:r>
-              </m:sub>
-            </m:sSub>
-          </m:e>
-        </m:d>
       </m:oMath>
       <w:r>
         <w:rPr>
-          <w:lang w:val="ru-RU"/>
-        </w:rPr>
-        <w:t xml:space="preserve">, тогда </w:t>
-      </w:r>
-      <w:r>
-        <w:rPr/>
+          <w:lang w:val="az-Cyrl-AZ"/>
+        </w:rPr>
+        <w:t xml:space="preserve"> значение функции меньше, чем в точке </w:t>
+      </w:r>
+      <w:r>
+        <w:rPr>
+          <w:lang w:val="az-Cyrl-AZ"/>
+        </w:rPr>
       </w:r>
       <m:oMath xmlns:m="http://schemas.openxmlformats.org/officeDocument/2006/math">
         <m:sSub>
@@ -5194,7 +5616,160 @@
               <w:rPr>
                 <w:rFonts w:ascii="Cambria Math" w:hAnsi="Cambria Math"/>
               </w:rPr>
+              <m:t xml:space="preserve">min</m:t>
+            </m:r>
+          </m:sub>
+        </m:sSub>
+      </m:oMath>
+      <w:r>
+        <w:rPr>
+          <w:lang w:val="az-Cyrl-AZ"/>
+        </w:rPr>
+        <w:t xml:space="preserve">, </w:t>
+      </w:r>
+      <w:r>
+        <w:rPr>
+          <w:lang w:val="ru-RU"/>
+        </w:rPr>
+        <w:t xml:space="preserve">тогда </w:t>
+      </w:r>
+      <w:r>
+        <w:rPr>
+          <w:lang w:val="ru-RU"/>
+        </w:rPr>
+        <w:t xml:space="preserve">обозначим </w:t>
+      </w:r>
+      <w:r>
+        <w:rPr>
+          <w:lang w:val="ru-RU"/>
+        </w:rPr>
+      </w:r>
+      <m:oMath xmlns:m="http://schemas.openxmlformats.org/officeDocument/2006/math">
+        <m:sSub>
+          <m:e>
+            <m:r>
+              <w:rPr>
+                <w:rFonts w:ascii="Cambria Math" w:hAnsi="Cambria Math"/>
+              </w:rPr>
+              <m:t xml:space="preserve">x</m:t>
+            </m:r>
+          </m:e>
+          <m:sub>
+            <m:r>
+              <w:rPr>
+                <w:rFonts w:ascii="Cambria Math" w:hAnsi="Cambria Math"/>
+              </w:rPr>
               <m:t xml:space="preserve">1</m:t>
+            </m:r>
+          </m:sub>
+        </m:sSub>
+        <m:r>
+          <w:rPr>
+            <w:rFonts w:ascii="Cambria Math" w:hAnsi="Cambria Math"/>
+          </w:rPr>
+          <m:t xml:space="preserve">=</m:t>
+        </m:r>
+        <m:sSub>
+          <m:e>
+            <m:r>
+              <w:rPr>
+                <w:rFonts w:ascii="Cambria Math" w:hAnsi="Cambria Math"/>
+              </w:rPr>
+              <m:t xml:space="preserve">x</m:t>
+            </m:r>
+          </m:e>
+          <m:sub>
+            <m:r>
+              <w:rPr>
+                <w:rFonts w:ascii="Cambria Math" w:hAnsi="Cambria Math"/>
+              </w:rPr>
+              <m:t xml:space="preserve">1</m:t>
+            </m:r>
+          </m:sub>
+        </m:sSub>
+      </m:oMath>
+      <w:r>
+        <w:rPr>
+          <w:lang w:val="ru-RU"/>
+        </w:rPr>
+        <w:t xml:space="preserve">, </w:t>
+      </w:r>
+      <w:r>
+        <w:rPr>
+          <w:lang w:val="ru-RU"/>
+        </w:rPr>
+      </w:r>
+      <m:oMath xmlns:m="http://schemas.openxmlformats.org/officeDocument/2006/math">
+        <m:sSub>
+          <m:e>
+            <m:r>
+              <w:rPr>
+                <w:rFonts w:ascii="Cambria Math" w:hAnsi="Cambria Math"/>
+              </w:rPr>
+              <m:t xml:space="preserve">x</m:t>
+            </m:r>
+          </m:e>
+          <m:sub>
+            <m:r>
+              <w:rPr>
+                <w:rFonts w:ascii="Cambria Math" w:hAnsi="Cambria Math"/>
+              </w:rPr>
+              <m:t xml:space="preserve">3</m:t>
+            </m:r>
+          </m:sub>
+        </m:sSub>
+        <m:r>
+          <w:rPr>
+            <w:rFonts w:ascii="Cambria Math" w:hAnsi="Cambria Math"/>
+          </w:rPr>
+          <m:t xml:space="preserve">=</m:t>
+        </m:r>
+        <m:sSub>
+          <m:e>
+            <m:r>
+              <w:rPr>
+                <w:rFonts w:ascii="Cambria Math" w:hAnsi="Cambria Math"/>
+              </w:rPr>
+              <m:t xml:space="preserve">x</m:t>
+            </m:r>
+          </m:e>
+          <m:sub>
+            <m:r>
+              <w:rPr>
+                <w:rFonts w:ascii="Cambria Math" w:hAnsi="Cambria Math"/>
+              </w:rPr>
+              <m:t xml:space="preserve">2</m:t>
+            </m:r>
+          </m:sub>
+        </m:sSub>
+      </m:oMath>
+      <w:r>
+        <w:rPr>
+          <w:lang w:val="ru-RU"/>
+        </w:rPr>
+        <w:t xml:space="preserve">, </w:t>
+      </w:r>
+      <w:r>
+        <w:rPr>
+          <w:lang w:val="ru-RU"/>
+        </w:rPr>
+      </w:r>
+      <m:oMath xmlns:m="http://schemas.openxmlformats.org/officeDocument/2006/math">
+        <m:sSub>
+          <m:e>
+            <m:r>
+              <w:rPr>
+                <w:rFonts w:ascii="Cambria Math" w:hAnsi="Cambria Math"/>
+              </w:rPr>
+              <m:t xml:space="preserve">x</m:t>
+            </m:r>
+          </m:e>
+          <m:sub>
+            <m:r>
+              <w:rPr>
+                <w:rFonts w:ascii="Cambria Math" w:hAnsi="Cambria Math"/>
+              </w:rPr>
+              <m:t xml:space="preserve">2</m:t>
             </m:r>
           </m:sub>
         </m:sSub>
@@ -5222,23 +5797,43 @@
         <w:rPr>
           <w:lang w:val="ru-RU"/>
         </w:rPr>
-        <w:t xml:space="preserve"> и переходим к шагу 2.</w:t>
-      </w:r>
-    </w:p>
-    <w:p>
-      <w:pPr>
-        <w:pStyle w:val="BodyText"/>
-        <w:spacing w:lineRule="auto" w:line="360" w:before="0" w:after="159"/>
-        <w:ind w:firstLine="709"/>
-        <w:jc w:val="both"/>
+        <w:t xml:space="preserve"> </w:t>
+      </w:r>
+      <w:r>
         <w:rPr>
           <w:lang w:val="ru-RU"/>
         </w:rPr>
-      </w:pPr>
+        <w:t xml:space="preserve">и </w:t>
+      </w:r>
       <w:r>
         <w:rPr>
           <w:lang w:val="ru-RU"/>
         </w:rPr>
+        <w:t>пере</w:t>
+      </w:r>
+      <w:r>
+        <w:rPr>
+          <w:lang w:val="ru-RU"/>
+        </w:rPr>
+        <w:t xml:space="preserve">йдем </w:t>
+      </w:r>
+      <w:r>
+        <w:rPr>
+          <w:lang w:val="ru-RU"/>
+        </w:rPr>
+        <w:t xml:space="preserve">к шагу </w:t>
+      </w:r>
+      <w:r>
+        <w:rPr>
+          <w:lang w:val="en-US"/>
+        </w:rPr>
+        <w:t>6</w:t>
+      </w:r>
+      <w:r>
+        <w:rPr>
+          <w:lang w:val="ru-RU"/>
+        </w:rPr>
+        <w:t>.</w:t>
       </w:r>
       <w:r>
         <w:br w:type="page"/>
@@ -5274,6 +5869,10 @@
       </w:pPr>
       <w:r>
         <w:rPr/>
+        <w:t xml:space="preserve">Найдем </w:t>
+      </w:r>
+      <w:r>
+        <w:rPr/>
       </w:r>
       <m:oMath xmlns:m="http://schemas.openxmlformats.org/officeDocument/2006/math">
         <m:sSub>
@@ -5282,7 +5881,7 @@
               <w:rPr>
                 <w:rFonts w:ascii="Cambria Math" w:hAnsi="Cambria Math"/>
               </w:rPr>
-              <m:t xml:space="preserve">x</m:t>
+              <m:t xml:space="preserve">F</m:t>
             </m:r>
           </m:e>
           <m:sub>
@@ -5290,7 +5889,7 @@
               <w:rPr>
                 <w:rFonts w:ascii="Cambria Math" w:hAnsi="Cambria Math"/>
               </w:rPr>
-              <m:t xml:space="preserve">2</m:t>
+              <m:t xml:space="preserve">min</m:t>
             </m:r>
           </m:sub>
         </m:sSub>
@@ -5300,24 +5899,24 @@
           </w:rPr>
           <m:t xml:space="preserve">=</m:t>
         </m:r>
-        <m:r>
-          <w:rPr>
-            <w:rFonts w:ascii="Cambria Math" w:hAnsi="Cambria Math"/>
-          </w:rPr>
-          <m:t xml:space="preserve">1.794551</m:t>
-        </m:r>
-        <m:r>
-          <w:rPr>
-            <w:rFonts w:ascii="Cambria Math" w:hAnsi="Cambria Math"/>
-          </w:rPr>
-          <m:t xml:space="preserve">+</m:t>
-        </m:r>
-        <m:r>
-          <w:rPr>
-            <w:rFonts w:ascii="Cambria Math" w:hAnsi="Cambria Math"/>
-          </w:rPr>
-          <m:t xml:space="preserve">1</m:t>
-        </m:r>
+        <m:sSub>
+          <m:e>
+            <m:r>
+              <w:rPr>
+                <w:rFonts w:ascii="Cambria Math" w:hAnsi="Cambria Math"/>
+              </w:rPr>
+              <m:t xml:space="preserve">f</m:t>
+            </m:r>
+          </m:e>
+          <m:sub>
+            <m:r>
+              <w:rPr>
+                <w:rFonts w:ascii="Cambria Math" w:hAnsi="Cambria Math"/>
+              </w:rPr>
+              <m:t xml:space="preserve">2</m:t>
+            </m:r>
+          </m:sub>
+        </m:sSub>
         <m:r>
           <w:rPr>
             <w:rFonts w:ascii="Cambria Math" w:hAnsi="Cambria Math"/>
@@ -5328,8 +5927,65 @@
           <w:rPr>
             <w:rFonts w:ascii="Cambria Math" w:hAnsi="Cambria Math"/>
           </w:rPr>
-          <m:t xml:space="preserve">2.794551</m:t>
-        </m:r>
+          <m:t xml:space="preserve">−</m:t>
+        </m:r>
+        <m:r>
+          <w:rPr>
+            <w:rFonts w:ascii="Cambria Math" w:hAnsi="Cambria Math"/>
+          </w:rPr>
+          <m:t xml:space="preserve">5.996984</m:t>
+        </m:r>
+      </m:oMath>
+      <w:r>
+        <w:rPr/>
+        <w:t xml:space="preserve">, </w:t>
+      </w:r>
+      <w:r>
+        <w:rPr/>
+      </w:r>
+      <m:oMath xmlns:m="http://schemas.openxmlformats.org/officeDocument/2006/math">
+        <m:sSub>
+          <m:e>
+            <m:r>
+              <w:rPr>
+                <w:rFonts w:ascii="Cambria Math" w:hAnsi="Cambria Math"/>
+              </w:rPr>
+              <m:t xml:space="preserve">x</m:t>
+            </m:r>
+          </m:e>
+          <m:sub>
+            <m:r>
+              <w:rPr>
+                <w:rFonts w:ascii="Cambria Math" w:hAnsi="Cambria Math"/>
+              </w:rPr>
+              <m:t xml:space="preserve">min</m:t>
+            </m:r>
+          </m:sub>
+        </m:sSub>
+        <m:r>
+          <w:rPr>
+            <w:rFonts w:ascii="Cambria Math" w:hAnsi="Cambria Math"/>
+          </w:rPr>
+          <m:t xml:space="preserve">=</m:t>
+        </m:r>
+        <m:sSub>
+          <m:e>
+            <m:r>
+              <w:rPr>
+                <w:rFonts w:ascii="Cambria Math" w:hAnsi="Cambria Math"/>
+              </w:rPr>
+              <m:t xml:space="preserve">x</m:t>
+            </m:r>
+          </m:e>
+          <m:sub>
+            <m:r>
+              <w:rPr>
+                <w:rFonts w:ascii="Cambria Math" w:hAnsi="Cambria Math"/>
+              </w:rPr>
+              <m:t xml:space="preserve">2</m:t>
+            </m:r>
+          </m:sub>
+        </m:sSub>
       </m:oMath>
       <w:r>
         <w:rPr/>
@@ -5349,13 +6005,16 @@
       </w:pPr>
       <w:r>
         <w:rPr/>
-        <w:t xml:space="preserve">Значения функции в точках </w:t>
+        <w:t xml:space="preserve">Вычислим </w:t>
       </w:r>
       <w:r>
         <w:rPr/>
       </w:r>
       <m:oMath xmlns:m="http://schemas.openxmlformats.org/officeDocument/2006/math">
-        <m:sSub>
+        <m:acc>
+          <m:accPr>
+            <m:chr m:val="¯"/>
+          </m:accPr>
           <m:e>
             <m:r>
               <w:rPr>
@@ -5364,46 +6023,413 @@
               <m:t xml:space="preserve">x</m:t>
             </m:r>
           </m:e>
-          <m:sub>
+        </m:acc>
+        <m:r>
+          <w:rPr>
+            <w:rFonts w:ascii="Cambria Math" w:hAnsi="Cambria Math"/>
+          </w:rPr>
+          <m:t xml:space="preserve">=</m:t>
+        </m:r>
+        <m:f>
+          <m:num>
             <m:r>
               <w:rPr>
                 <w:rFonts w:ascii="Cambria Math" w:hAnsi="Cambria Math"/>
               </w:rPr>
               <m:t xml:space="preserve">1</m:t>
             </m:r>
-          </m:sub>
-        </m:sSub>
+          </m:num>
+          <m:den>
+            <m:r>
+              <w:rPr>
+                <w:rFonts w:ascii="Cambria Math" w:hAnsi="Cambria Math"/>
+              </w:rPr>
+              <m:t xml:space="preserve">2</m:t>
+            </m:r>
+          </m:den>
+        </m:f>
+        <m:f>
+          <m:num>
+            <m:d>
+              <m:dPr>
+                <m:begChr m:val="("/>
+                <m:endChr m:val=")"/>
+              </m:dPr>
+              <m:e>
+                <m:sSup>
+                  <m:e>
+                    <m:r>
+                      <w:rPr>
+                        <w:rFonts w:ascii="Cambria Math" w:hAnsi="Cambria Math"/>
+                      </w:rPr>
+                      <m:t xml:space="preserve">1.794551</m:t>
+                    </m:r>
+                  </m:e>
+                  <m:sup>
+                    <m:r>
+                      <w:rPr>
+                        <w:rFonts w:ascii="Cambria Math" w:hAnsi="Cambria Math"/>
+                      </w:rPr>
+                      <m:t xml:space="preserve">2</m:t>
+                    </m:r>
+                  </m:sup>
+                </m:sSup>
+                <m:r>
+                  <w:rPr>
+                    <w:rFonts w:ascii="Cambria Math" w:hAnsi="Cambria Math"/>
+                  </w:rPr>
+                  <m:t xml:space="preserve">−</m:t>
+                </m:r>
+                <m:sSup>
+                  <m:e>
+                    <m:r>
+                      <w:rPr>
+                        <w:rFonts w:ascii="Cambria Math" w:hAnsi="Cambria Math"/>
+                      </w:rPr>
+                      <m:t xml:space="preserve">2.5</m:t>
+                    </m:r>
+                  </m:e>
+                  <m:sup>
+                    <m:r>
+                      <w:rPr>
+                        <w:rFonts w:ascii="Cambria Math" w:hAnsi="Cambria Math"/>
+                      </w:rPr>
+                      <m:t xml:space="preserve">2</m:t>
+                    </m:r>
+                  </m:sup>
+                </m:sSup>
+              </m:e>
+            </m:d>
+            <m:sSub>
+              <m:e>
+                <m:r>
+                  <w:rPr>
+                    <w:rFonts w:ascii="Cambria Math" w:hAnsi="Cambria Math"/>
+                  </w:rPr>
+                  <m:t xml:space="preserve">f</m:t>
+                </m:r>
+              </m:e>
+              <m:sub>
+                <m:r>
+                  <w:rPr>
+                    <w:rFonts w:ascii="Cambria Math" w:hAnsi="Cambria Math"/>
+                  </w:rPr>
+                  <m:t xml:space="preserve">1</m:t>
+                </m:r>
+              </m:sub>
+            </m:sSub>
+            <m:r>
+              <w:rPr>
+                <w:rFonts w:ascii="Cambria Math" w:hAnsi="Cambria Math"/>
+              </w:rPr>
+              <m:t xml:space="preserve">+</m:t>
+            </m:r>
+            <m:d>
+              <m:dPr>
+                <m:begChr m:val="("/>
+                <m:endChr m:val=")"/>
+              </m:dPr>
+              <m:e>
+                <m:sSup>
+                  <m:e>
+                    <m:r>
+                      <w:rPr>
+                        <w:rFonts w:ascii="Cambria Math" w:hAnsi="Cambria Math"/>
+                      </w:rPr>
+                      <m:t xml:space="preserve">2.5</m:t>
+                    </m:r>
+                  </m:e>
+                  <m:sup>
+                    <m:r>
+                      <w:rPr>
+                        <w:rFonts w:ascii="Cambria Math" w:hAnsi="Cambria Math"/>
+                      </w:rPr>
+                      <m:t xml:space="preserve">2</m:t>
+                    </m:r>
+                  </m:sup>
+                </m:sSup>
+                <m:r>
+                  <w:rPr>
+                    <w:rFonts w:ascii="Cambria Math" w:hAnsi="Cambria Math"/>
+                  </w:rPr>
+                  <m:t xml:space="preserve">−</m:t>
+                </m:r>
+                <m:sSup>
+                  <m:e>
+                    <m:r>
+                      <w:rPr>
+                        <w:rFonts w:ascii="Cambria Math" w:hAnsi="Cambria Math"/>
+                      </w:rPr>
+                      <m:t xml:space="preserve">1.5</m:t>
+                    </m:r>
+                  </m:e>
+                  <m:sup>
+                    <m:r>
+                      <w:rPr>
+                        <w:rFonts w:ascii="Cambria Math" w:hAnsi="Cambria Math"/>
+                      </w:rPr>
+                      <m:t xml:space="preserve">2</m:t>
+                    </m:r>
+                  </m:sup>
+                </m:sSup>
+              </m:e>
+            </m:d>
+            <m:sSub>
+              <m:e>
+                <m:r>
+                  <w:rPr>
+                    <w:rFonts w:ascii="Cambria Math" w:hAnsi="Cambria Math"/>
+                  </w:rPr>
+                  <m:t xml:space="preserve">f</m:t>
+                </m:r>
+              </m:e>
+              <m:sub>
+                <m:r>
+                  <w:rPr>
+                    <w:rFonts w:ascii="Cambria Math" w:hAnsi="Cambria Math"/>
+                  </w:rPr>
+                  <m:t xml:space="preserve">2</m:t>
+                </m:r>
+              </m:sub>
+            </m:sSub>
+            <m:r>
+              <w:rPr>
+                <w:rFonts w:ascii="Cambria Math" w:hAnsi="Cambria Math"/>
+              </w:rPr>
+              <m:t xml:space="preserve">+</m:t>
+            </m:r>
+            <m:d>
+              <m:dPr>
+                <m:begChr m:val="("/>
+                <m:endChr m:val=")"/>
+              </m:dPr>
+              <m:e>
+                <m:sSup>
+                  <m:e>
+                    <m:r>
+                      <w:rPr>
+                        <w:rFonts w:ascii="Cambria Math" w:hAnsi="Cambria Math"/>
+                      </w:rPr>
+                      <m:t xml:space="preserve">1.5</m:t>
+                    </m:r>
+                  </m:e>
+                  <m:sup>
+                    <m:r>
+                      <w:rPr>
+                        <w:rFonts w:ascii="Cambria Math" w:hAnsi="Cambria Math"/>
+                      </w:rPr>
+                      <m:t xml:space="preserve">2</m:t>
+                    </m:r>
+                  </m:sup>
+                </m:sSup>
+                <m:r>
+                  <w:rPr>
+                    <w:rFonts w:ascii="Cambria Math" w:hAnsi="Cambria Math"/>
+                  </w:rPr>
+                  <m:t xml:space="preserve">−</m:t>
+                </m:r>
+                <m:sSup>
+                  <m:e>
+                    <m:r>
+                      <w:rPr>
+                        <w:rFonts w:ascii="Cambria Math" w:hAnsi="Cambria Math"/>
+                      </w:rPr>
+                      <m:t xml:space="preserve">1.794551</m:t>
+                    </m:r>
+                  </m:e>
+                  <m:sup>
+                    <m:r>
+                      <w:rPr>
+                        <w:rFonts w:ascii="Cambria Math" w:hAnsi="Cambria Math"/>
+                      </w:rPr>
+                      <m:t xml:space="preserve">2</m:t>
+                    </m:r>
+                  </m:sup>
+                </m:sSup>
+              </m:e>
+            </m:d>
+            <m:sSub>
+              <m:e>
+                <m:r>
+                  <w:rPr>
+                    <w:rFonts w:ascii="Cambria Math" w:hAnsi="Cambria Math"/>
+                  </w:rPr>
+                  <m:t xml:space="preserve">f</m:t>
+                </m:r>
+              </m:e>
+              <m:sub>
+                <m:r>
+                  <w:rPr>
+                    <w:rFonts w:ascii="Cambria Math" w:hAnsi="Cambria Math"/>
+                  </w:rPr>
+                  <m:t xml:space="preserve">3</m:t>
+                </m:r>
+              </m:sub>
+            </m:sSub>
+          </m:num>
+          <m:den>
+            <m:d>
+              <m:dPr>
+                <m:begChr m:val="("/>
+                <m:endChr m:val=")"/>
+              </m:dPr>
+              <m:e>
+                <m:r>
+                  <w:rPr>
+                    <w:rFonts w:ascii="Cambria Math" w:hAnsi="Cambria Math"/>
+                  </w:rPr>
+                  <m:t xml:space="preserve">1.794551</m:t>
+                </m:r>
+                <m:r>
+                  <w:rPr>
+                    <w:rFonts w:ascii="Cambria Math" w:hAnsi="Cambria Math"/>
+                  </w:rPr>
+                  <m:t xml:space="preserve">−</m:t>
+                </m:r>
+                <m:r>
+                  <w:rPr>
+                    <w:rFonts w:ascii="Cambria Math" w:hAnsi="Cambria Math"/>
+                  </w:rPr>
+                  <m:t xml:space="preserve">2.5</m:t>
+                </m:r>
+              </m:e>
+            </m:d>
+            <m:sSub>
+              <m:e>
+                <m:r>
+                  <w:rPr>
+                    <w:rFonts w:ascii="Cambria Math" w:hAnsi="Cambria Math"/>
+                  </w:rPr>
+                  <m:t xml:space="preserve">f</m:t>
+                </m:r>
+              </m:e>
+              <m:sub>
+                <m:r>
+                  <w:rPr>
+                    <w:rFonts w:ascii="Cambria Math" w:hAnsi="Cambria Math"/>
+                  </w:rPr>
+                  <m:t xml:space="preserve">1</m:t>
+                </m:r>
+              </m:sub>
+            </m:sSub>
+            <m:r>
+              <w:rPr>
+                <w:rFonts w:ascii="Cambria Math" w:hAnsi="Cambria Math"/>
+              </w:rPr>
+              <m:t xml:space="preserve">+</m:t>
+            </m:r>
+            <m:d>
+              <m:dPr>
+                <m:begChr m:val="("/>
+                <m:endChr m:val=")"/>
+              </m:dPr>
+              <m:e>
+                <m:r>
+                  <w:rPr>
+                    <w:rFonts w:ascii="Cambria Math" w:hAnsi="Cambria Math"/>
+                  </w:rPr>
+                  <m:t xml:space="preserve">2.5</m:t>
+                </m:r>
+                <m:r>
+                  <w:rPr>
+                    <w:rFonts w:ascii="Cambria Math" w:hAnsi="Cambria Math"/>
+                  </w:rPr>
+                  <m:t xml:space="preserve">−</m:t>
+                </m:r>
+                <m:r>
+                  <w:rPr>
+                    <w:rFonts w:ascii="Cambria Math" w:hAnsi="Cambria Math"/>
+                  </w:rPr>
+                  <m:t xml:space="preserve">1.5</m:t>
+                </m:r>
+              </m:e>
+            </m:d>
+            <m:sSub>
+              <m:e>
+                <m:r>
+                  <w:rPr>
+                    <w:rFonts w:ascii="Cambria Math" w:hAnsi="Cambria Math"/>
+                  </w:rPr>
+                  <m:t xml:space="preserve">f</m:t>
+                </m:r>
+              </m:e>
+              <m:sub>
+                <m:r>
+                  <w:rPr>
+                    <w:rFonts w:ascii="Cambria Math" w:hAnsi="Cambria Math"/>
+                  </w:rPr>
+                  <m:t xml:space="preserve">2</m:t>
+                </m:r>
+              </m:sub>
+            </m:sSub>
+            <m:r>
+              <w:rPr>
+                <w:rFonts w:ascii="Cambria Math" w:hAnsi="Cambria Math"/>
+              </w:rPr>
+              <m:t xml:space="preserve">+</m:t>
+            </m:r>
+            <m:d>
+              <m:dPr>
+                <m:begChr m:val="("/>
+                <m:endChr m:val=")"/>
+              </m:dPr>
+              <m:e>
+                <m:r>
+                  <w:rPr>
+                    <w:rFonts w:ascii="Cambria Math" w:hAnsi="Cambria Math"/>
+                  </w:rPr>
+                  <m:t xml:space="preserve">1.5</m:t>
+                </m:r>
+                <m:r>
+                  <w:rPr>
+                    <w:rFonts w:ascii="Cambria Math" w:hAnsi="Cambria Math"/>
+                  </w:rPr>
+                  <m:t xml:space="preserve">−</m:t>
+                </m:r>
+                <m:r>
+                  <w:rPr>
+                    <w:rFonts w:ascii="Cambria Math" w:hAnsi="Cambria Math"/>
+                  </w:rPr>
+                  <m:t xml:space="preserve">1.794551</m:t>
+                </m:r>
+              </m:e>
+            </m:d>
+            <m:sSub>
+              <m:e>
+                <m:r>
+                  <w:rPr>
+                    <w:rFonts w:ascii="Cambria Math" w:hAnsi="Cambria Math"/>
+                  </w:rPr>
+                  <m:t xml:space="preserve">f</m:t>
+                </m:r>
+              </m:e>
+              <m:sub>
+                <m:r>
+                  <w:rPr>
+                    <w:rFonts w:ascii="Cambria Math" w:hAnsi="Cambria Math"/>
+                  </w:rPr>
+                  <m:t xml:space="preserve">3</m:t>
+                </m:r>
+              </m:sub>
+            </m:sSub>
+          </m:den>
+        </m:f>
+        <m:r>
+          <w:rPr>
+            <w:rFonts w:ascii="Cambria Math" w:hAnsi="Cambria Math"/>
+          </w:rPr>
+          <m:t xml:space="preserve">=</m:t>
+        </m:r>
+        <m:r>
+          <w:rPr>
+            <w:rFonts w:ascii="Cambria Math" w:hAnsi="Cambria Math"/>
+          </w:rPr>
+          <m:t xml:space="preserve">1.825416</m:t>
+        </m:r>
       </m:oMath>
       <w:r>
         <w:rPr/>
-        <w:t xml:space="preserve"> и </w:t>
-      </w:r>
-      <w:r>
-        <w:rPr/>
-      </w:r>
-      <m:oMath xmlns:m="http://schemas.openxmlformats.org/officeDocument/2006/math">
-        <m:sSub>
-          <m:e>
-            <m:r>
-              <w:rPr>
-                <w:rFonts w:ascii="Cambria Math" w:hAnsi="Cambria Math"/>
-              </w:rPr>
-              <m:t xml:space="preserve">x</m:t>
-            </m:r>
-          </m:e>
-          <m:sub>
-            <m:r>
-              <w:rPr>
-                <w:rFonts w:ascii="Cambria Math" w:hAnsi="Cambria Math"/>
-              </w:rPr>
-              <m:t xml:space="preserve">2</m:t>
-            </m:r>
-          </m:sub>
-        </m:sSub>
-      </m:oMath>
-      <w:r>
-        <w:rPr/>
-        <w:t xml:space="preserve">: </w:t>
+        <w:t xml:space="preserve">, тогда </w:t>
       </w:r>
       <w:r>
         <w:rPr/>
@@ -5421,539 +6447,6 @@
             <m:endChr m:val=")"/>
           </m:dPr>
           <m:e>
-            <m:sSub>
-              <m:e>
-                <m:r>
-                  <w:rPr>
-                    <w:rFonts w:ascii="Cambria Math" w:hAnsi="Cambria Math"/>
-                  </w:rPr>
-                  <m:t xml:space="preserve">x</m:t>
-                </m:r>
-              </m:e>
-              <m:sub>
-                <m:r>
-                  <w:rPr>
-                    <w:rFonts w:ascii="Cambria Math" w:hAnsi="Cambria Math"/>
-                  </w:rPr>
-                  <m:t xml:space="preserve">1</m:t>
-                </m:r>
-              </m:sub>
-            </m:sSub>
-          </m:e>
-        </m:d>
-        <m:r>
-          <w:rPr>
-            <w:rFonts w:ascii="Cambria Math" w:hAnsi="Cambria Math"/>
-          </w:rPr>
-          <m:t xml:space="preserve">=</m:t>
-        </m:r>
-        <m:r>
-          <w:rPr>
-            <w:rFonts w:ascii="Cambria Math" w:hAnsi="Cambria Math"/>
-          </w:rPr>
-          <m:t xml:space="preserve">−</m:t>
-        </m:r>
-        <m:r>
-          <w:rPr>
-            <w:rFonts w:ascii="Cambria Math" w:hAnsi="Cambria Math"/>
-          </w:rPr>
-          <m:t xml:space="preserve">5.996984</m:t>
-        </m:r>
-      </m:oMath>
-      <w:r>
-        <w:rPr/>
-        <w:t xml:space="preserve">, </w:t>
-      </w:r>
-      <w:r>
-        <w:rPr/>
-      </w:r>
-      <m:oMath xmlns:m="http://schemas.openxmlformats.org/officeDocument/2006/math">
-        <m:r>
-          <w:rPr>
-            <w:rFonts w:ascii="Cambria Math" w:hAnsi="Cambria Math"/>
-          </w:rPr>
-          <m:t xml:space="preserve">f</m:t>
-        </m:r>
-        <m:d>
-          <m:dPr>
-            <m:begChr m:val="("/>
-            <m:endChr m:val=")"/>
-          </m:dPr>
-          <m:e>
-            <m:sSub>
-              <m:e>
-                <m:r>
-                  <w:rPr>
-                    <w:rFonts w:ascii="Cambria Math" w:hAnsi="Cambria Math"/>
-                  </w:rPr>
-                  <m:t xml:space="preserve">x</m:t>
-                </m:r>
-              </m:e>
-              <m:sub>
-                <m:r>
-                  <w:rPr>
-                    <w:rFonts w:ascii="Cambria Math" w:hAnsi="Cambria Math"/>
-                  </w:rPr>
-                  <m:t xml:space="preserve">2</m:t>
-                </m:r>
-              </m:sub>
-            </m:sSub>
-          </m:e>
-        </m:d>
-        <m:r>
-          <w:rPr>
-            <w:rFonts w:ascii="Cambria Math" w:hAnsi="Cambria Math"/>
-          </w:rPr>
-          <m:t xml:space="preserve">=</m:t>
-        </m:r>
-        <m:r>
-          <w:rPr>
-            <w:rFonts w:ascii="Cambria Math" w:hAnsi="Cambria Math"/>
-          </w:rPr>
-          <m:t xml:space="preserve">−</m:t>
-        </m:r>
-        <m:r>
-          <w:rPr>
-            <w:rFonts w:ascii="Cambria Math" w:hAnsi="Cambria Math"/>
-          </w:rPr>
-          <m:t xml:space="preserve">3.826176</m:t>
-        </m:r>
-      </m:oMath>
-      <w:r>
-        <w:rPr/>
-        <w:t>.</w:t>
-      </w:r>
-    </w:p>
-    <w:p>
-      <w:pPr>
-        <w:pStyle w:val="BodyText"/>
-        <w:numPr>
-          <w:ilvl w:val="0"/>
-          <w:numId w:val="5"/>
-        </w:numPr>
-        <w:spacing w:lineRule="auto" w:line="360" w:before="0" w:after="159"/>
-        <w:jc w:val="both"/>
-        <w:rPr/>
-      </w:pPr>
-      <w:r>
-        <w:rPr/>
-      </w:r>
-      <m:oMath xmlns:m="http://schemas.openxmlformats.org/officeDocument/2006/math">
-        <m:r>
-          <w:rPr>
-            <w:rFonts w:ascii="Cambria Math" w:hAnsi="Cambria Math"/>
-          </w:rPr>
-          <m:t xml:space="preserve">f</m:t>
-        </m:r>
-        <m:d>
-          <m:dPr>
-            <m:begChr m:val="("/>
-            <m:endChr m:val=")"/>
-          </m:dPr>
-          <m:e>
-            <m:sSub>
-              <m:e>
-                <m:r>
-                  <w:rPr>
-                    <w:rFonts w:ascii="Cambria Math" w:hAnsi="Cambria Math"/>
-                  </w:rPr>
-                  <m:t xml:space="preserve">x</m:t>
-                </m:r>
-              </m:e>
-              <m:sub>
-                <m:r>
-                  <w:rPr>
-                    <w:rFonts w:ascii="Cambria Math" w:hAnsi="Cambria Math"/>
-                  </w:rPr>
-                  <m:t xml:space="preserve">1</m:t>
-                </m:r>
-              </m:sub>
-            </m:sSub>
-          </m:e>
-        </m:d>
-        <m:r>
-          <w:rPr>
-            <w:rFonts w:ascii="Cambria Math" w:hAnsi="Cambria Math"/>
-          </w:rPr>
-          <m:t xml:space="preserve">≤</m:t>
-        </m:r>
-        <m:r>
-          <w:rPr>
-            <w:rFonts w:ascii="Cambria Math" w:hAnsi="Cambria Math"/>
-          </w:rPr>
-          <m:t xml:space="preserve">f</m:t>
-        </m:r>
-        <m:d>
-          <m:dPr>
-            <m:begChr m:val="("/>
-            <m:endChr m:val=")"/>
-          </m:dPr>
-          <m:e>
-            <m:sSub>
-              <m:e>
-                <m:r>
-                  <w:rPr>
-                    <w:rFonts w:ascii="Cambria Math" w:hAnsi="Cambria Math"/>
-                  </w:rPr>
-                  <m:t xml:space="preserve">x</m:t>
-                </m:r>
-              </m:e>
-              <m:sub>
-                <m:r>
-                  <w:rPr>
-                    <w:rFonts w:ascii="Cambria Math" w:hAnsi="Cambria Math"/>
-                  </w:rPr>
-                  <m:t xml:space="preserve">2</m:t>
-                </m:r>
-              </m:sub>
-            </m:sSub>
-          </m:e>
-        </m:d>
-      </m:oMath>
-      <w:r>
-        <w:rPr/>
-        <w:t xml:space="preserve">, тогда </w:t>
-      </w:r>
-      <w:r>
-        <w:rPr/>
-      </w:r>
-      <m:oMath xmlns:m="http://schemas.openxmlformats.org/officeDocument/2006/math">
-        <m:sSub>
-          <m:e>
-            <m:r>
-              <w:rPr>
-                <w:rFonts w:ascii="Cambria Math" w:hAnsi="Cambria Math"/>
-              </w:rPr>
-              <m:t xml:space="preserve">x</m:t>
-            </m:r>
-          </m:e>
-          <m:sub>
-            <m:r>
-              <w:rPr>
-                <w:rFonts w:ascii="Cambria Math" w:hAnsi="Cambria Math"/>
-              </w:rPr>
-              <m:t xml:space="preserve">3</m:t>
-            </m:r>
-          </m:sub>
-        </m:sSub>
-        <m:r>
-          <w:rPr>
-            <w:rFonts w:ascii="Cambria Math" w:hAnsi="Cambria Math"/>
-          </w:rPr>
-          <m:t xml:space="preserve">=</m:t>
-        </m:r>
-        <m:r>
-          <w:rPr>
-            <w:rFonts w:ascii="Cambria Math" w:hAnsi="Cambria Math"/>
-          </w:rPr>
-          <m:t xml:space="preserve">1.794551</m:t>
-        </m:r>
-        <m:r>
-          <w:rPr>
-            <w:rFonts w:ascii="Cambria Math" w:hAnsi="Cambria Math"/>
-          </w:rPr>
-          <m:t xml:space="preserve">−</m:t>
-        </m:r>
-        <m:r>
-          <w:rPr>
-            <w:rFonts w:ascii="Cambria Math" w:hAnsi="Cambria Math"/>
-          </w:rPr>
-          <m:t xml:space="preserve">1</m:t>
-        </m:r>
-        <m:r>
-          <w:rPr>
-            <w:rFonts w:ascii="Cambria Math" w:hAnsi="Cambria Math"/>
-          </w:rPr>
-          <m:t xml:space="preserve">=</m:t>
-        </m:r>
-        <m:r>
-          <w:rPr>
-            <w:rFonts w:ascii="Cambria Math" w:hAnsi="Cambria Math"/>
-          </w:rPr>
-          <m:t xml:space="preserve">0.794551</m:t>
-        </m:r>
-      </m:oMath>
-      <w:r>
-        <w:rPr/>
-        <w:t>.</w:t>
-      </w:r>
-    </w:p>
-    <w:p>
-      <w:pPr>
-        <w:pStyle w:val="BodyText"/>
-        <w:numPr>
-          <w:ilvl w:val="0"/>
-          <w:numId w:val="5"/>
-        </w:numPr>
-        <w:spacing w:lineRule="auto" w:line="360" w:before="0" w:after="159"/>
-        <w:jc w:val="both"/>
-        <w:rPr/>
-      </w:pPr>
-      <w:r>
-        <w:rPr/>
-        <w:t xml:space="preserve">Вычислим </w:t>
-      </w:r>
-      <w:r>
-        <w:rPr/>
-      </w:r>
-      <m:oMath xmlns:m="http://schemas.openxmlformats.org/officeDocument/2006/math">
-        <m:r>
-          <w:rPr>
-            <w:rFonts w:ascii="Cambria Math" w:hAnsi="Cambria Math"/>
-          </w:rPr>
-          <m:t xml:space="preserve">f</m:t>
-        </m:r>
-        <m:d>
-          <m:dPr>
-            <m:begChr m:val="("/>
-            <m:endChr m:val=")"/>
-          </m:dPr>
-          <m:e>
-            <m:sSub>
-              <m:e>
-                <m:r>
-                  <w:rPr>
-                    <w:rFonts w:ascii="Cambria Math" w:hAnsi="Cambria Math"/>
-                  </w:rPr>
-                  <m:t xml:space="preserve">x</m:t>
-                </m:r>
-              </m:e>
-              <m:sub>
-                <m:r>
-                  <w:rPr>
-                    <w:rFonts w:ascii="Cambria Math" w:hAnsi="Cambria Math"/>
-                  </w:rPr>
-                  <m:t xml:space="preserve">3</m:t>
-                </m:r>
-              </m:sub>
-            </m:sSub>
-          </m:e>
-        </m:d>
-        <m:r>
-          <w:rPr>
-            <w:rFonts w:ascii="Cambria Math" w:hAnsi="Cambria Math"/>
-          </w:rPr>
-          <m:t xml:space="preserve">=</m:t>
-        </m:r>
-        <m:r>
-          <w:rPr>
-            <w:rFonts w:ascii="Cambria Math" w:hAnsi="Cambria Math"/>
-          </w:rPr>
-          <m:t xml:space="preserve">−</m:t>
-        </m:r>
-        <m:r>
-          <w:rPr>
-            <w:rFonts w:ascii="Cambria Math" w:hAnsi="Cambria Math"/>
-          </w:rPr>
-          <m:t xml:space="preserve">3.988283</m:t>
-        </m:r>
-      </m:oMath>
-      <w:r>
-        <w:rPr/>
-        <w:t>.</w:t>
-      </w:r>
-    </w:p>
-    <w:p>
-      <w:pPr>
-        <w:pStyle w:val="BodyText"/>
-        <w:numPr>
-          <w:ilvl w:val="0"/>
-          <w:numId w:val="5"/>
-        </w:numPr>
-        <w:spacing w:lineRule="auto" w:line="360" w:before="0" w:after="159"/>
-        <w:jc w:val="both"/>
-        <w:rPr/>
-      </w:pPr>
-      <w:r>
-        <w:rPr/>
-        <w:t xml:space="preserve">Найдем </w:t>
-      </w:r>
-      <w:r>
-        <w:rPr/>
-      </w:r>
-      <m:oMath xmlns:m="http://schemas.openxmlformats.org/officeDocument/2006/math">
-        <m:sSub>
-          <m:e>
-            <m:r>
-              <w:rPr>
-                <w:rFonts w:ascii="Cambria Math" w:hAnsi="Cambria Math"/>
-              </w:rPr>
-              <m:t xml:space="preserve">F</m:t>
-            </m:r>
-          </m:e>
-          <m:sub>
-            <m:r>
-              <w:rPr>
-                <w:rFonts w:ascii="Cambria Math" w:hAnsi="Cambria Math"/>
-              </w:rPr>
-              <m:t xml:space="preserve">min</m:t>
-            </m:r>
-          </m:sub>
-        </m:sSub>
-        <m:r>
-          <w:rPr>
-            <w:rFonts w:ascii="Cambria Math" w:hAnsi="Cambria Math"/>
-          </w:rPr>
-          <m:t xml:space="preserve">=</m:t>
-        </m:r>
-        <m:sSub>
-          <m:e>
-            <m:r>
-              <w:rPr>
-                <w:rFonts w:ascii="Cambria Math" w:hAnsi="Cambria Math"/>
-              </w:rPr>
-              <m:t xml:space="preserve">f</m:t>
-            </m:r>
-          </m:e>
-          <m:sub>
-            <m:r>
-              <w:rPr>
-                <w:rFonts w:ascii="Cambria Math" w:hAnsi="Cambria Math"/>
-              </w:rPr>
-              <m:t xml:space="preserve">1</m:t>
-            </m:r>
-          </m:sub>
-        </m:sSub>
-        <m:r>
-          <w:rPr>
-            <w:rFonts w:ascii="Cambria Math" w:hAnsi="Cambria Math"/>
-          </w:rPr>
-          <m:t xml:space="preserve">=</m:t>
-        </m:r>
-        <m:r>
-          <w:rPr>
-            <w:rFonts w:ascii="Cambria Math" w:hAnsi="Cambria Math"/>
-          </w:rPr>
-          <m:t xml:space="preserve">−</m:t>
-        </m:r>
-        <m:r>
-          <w:rPr>
-            <w:rFonts w:ascii="Cambria Math" w:hAnsi="Cambria Math"/>
-          </w:rPr>
-          <m:t xml:space="preserve">5.996984</m:t>
-        </m:r>
-      </m:oMath>
-      <w:r>
-        <w:rPr/>
-        <w:t xml:space="preserve">, </w:t>
-      </w:r>
-      <w:r>
-        <w:rPr/>
-      </w:r>
-      <m:oMath xmlns:m="http://schemas.openxmlformats.org/officeDocument/2006/math">
-        <m:sSub>
-          <m:e>
-            <m:r>
-              <w:rPr>
-                <w:rFonts w:ascii="Cambria Math" w:hAnsi="Cambria Math"/>
-              </w:rPr>
-              <m:t xml:space="preserve">x</m:t>
-            </m:r>
-          </m:e>
-          <m:sub>
-            <m:r>
-              <w:rPr>
-                <w:rFonts w:ascii="Cambria Math" w:hAnsi="Cambria Math"/>
-              </w:rPr>
-              <m:t xml:space="preserve">min</m:t>
-            </m:r>
-          </m:sub>
-        </m:sSub>
-        <m:r>
-          <w:rPr>
-            <w:rFonts w:ascii="Cambria Math" w:hAnsi="Cambria Math"/>
-          </w:rPr>
-          <m:t xml:space="preserve">=</m:t>
-        </m:r>
-        <m:sSub>
-          <m:e>
-            <m:r>
-              <w:rPr>
-                <w:rFonts w:ascii="Cambria Math" w:hAnsi="Cambria Math"/>
-              </w:rPr>
-              <m:t xml:space="preserve">x</m:t>
-            </m:r>
-          </m:e>
-          <m:sub>
-            <m:r>
-              <w:rPr>
-                <w:rFonts w:ascii="Cambria Math" w:hAnsi="Cambria Math"/>
-              </w:rPr>
-              <m:t xml:space="preserve">1</m:t>
-            </m:r>
-          </m:sub>
-        </m:sSub>
-      </m:oMath>
-      <w:r>
-        <w:rPr/>
-        <w:t>.</w:t>
-      </w:r>
-    </w:p>
-    <w:p>
-      <w:pPr>
-        <w:pStyle w:val="BodyText"/>
-        <w:numPr>
-          <w:ilvl w:val="0"/>
-          <w:numId w:val="5"/>
-        </w:numPr>
-        <w:spacing w:lineRule="auto" w:line="360" w:before="0" w:after="159"/>
-        <w:jc w:val="both"/>
-        <w:rPr/>
-      </w:pPr>
-      <w:r>
-        <w:rPr/>
-        <w:t xml:space="preserve">Вычислим </w:t>
-      </w:r>
-      <w:r>
-        <w:rPr/>
-      </w:r>
-      <m:oMath xmlns:m="http://schemas.openxmlformats.org/officeDocument/2006/math">
-        <m:acc>
-          <m:accPr>
-            <m:chr m:val="¯"/>
-          </m:accPr>
-          <m:e>
-            <m:r>
-              <w:rPr>
-                <w:rFonts w:ascii="Cambria Math" w:hAnsi="Cambria Math"/>
-              </w:rPr>
-              <m:t xml:space="preserve">x</m:t>
-            </m:r>
-          </m:e>
-        </m:acc>
-        <m:r>
-          <w:rPr>
-            <w:rFonts w:ascii="Cambria Math" w:hAnsi="Cambria Math"/>
-          </w:rPr>
-          <m:t xml:space="preserve">=</m:t>
-        </m:r>
-        <m:r>
-          <w:rPr>
-            <w:rFonts w:ascii="Cambria Math" w:hAnsi="Cambria Math"/>
-          </w:rPr>
-          <m:t xml:space="preserve">1.775158</m:t>
-        </m:r>
-      </m:oMath>
-      <w:r>
-        <w:rPr/>
-        <w:t xml:space="preserve">, тогда </w:t>
-      </w:r>
-      <w:r>
-        <w:rPr/>
-      </w:r>
-      <m:oMath xmlns:m="http://schemas.openxmlformats.org/officeDocument/2006/math">
-        <m:r>
-          <w:rPr>
-            <w:rFonts w:ascii="Cambria Math" w:hAnsi="Cambria Math"/>
-          </w:rPr>
-          <m:t xml:space="preserve">f</m:t>
-        </m:r>
-        <m:d>
-          <m:dPr>
-            <m:begChr m:val="("/>
-            <m:endChr m:val=")"/>
-          </m:dPr>
-          <m:e>
             <m:acc>
               <m:accPr>
                 <m:chr m:val="¯"/>
@@ -5985,7 +6478,7 @@
           <w:rPr>
             <w:rFonts w:ascii="Cambria Math" w:hAnsi="Cambria Math"/>
           </w:rPr>
-          <m:t xml:space="preserve">5.992428</m:t>
+          <m:t xml:space="preserve">6.001014</m:t>
         </m:r>
       </m:oMath>
       <w:r>
@@ -6116,7 +6609,43 @@
           <w:rPr>
             <w:rFonts w:ascii="Cambria Math" w:hAnsi="Cambria Math"/>
           </w:rPr>
-          <m:t xml:space="preserve">0.00076</m:t>
+          <m:t xml:space="preserve">0.000672</m:t>
+        </m:r>
+        <m:r>
+          <w:rPr>
+            <w:rFonts w:ascii="Cambria Math" w:hAnsi="Cambria Math"/>
+          </w:rPr>
+          <m:t xml:space="preserve">&lt;</m:t>
+        </m:r>
+        <m:sSub>
+          <m:e>
+            <m:r>
+              <w:rPr>
+                <w:rFonts w:ascii="Cambria Math" w:hAnsi="Cambria Math"/>
+              </w:rPr>
+              <m:t xml:space="preserve">ε</m:t>
+            </m:r>
+          </m:e>
+          <m:sub>
+            <m:r>
+              <w:rPr>
+                <w:rFonts w:ascii="Cambria Math" w:hAnsi="Cambria Math"/>
+              </w:rPr>
+              <m:t xml:space="preserve">1</m:t>
+            </m:r>
+          </m:sub>
+        </m:sSub>
+        <m:r>
+          <w:rPr>
+            <w:rFonts w:ascii="Cambria Math" w:hAnsi="Cambria Math"/>
+          </w:rPr>
+          <m:t xml:space="preserve">=</m:t>
+        </m:r>
+        <m:r>
+          <w:rPr>
+            <w:rFonts w:ascii="Cambria Math" w:hAnsi="Cambria Math"/>
+          </w:rPr>
+          <m:t xml:space="preserve">0.02</m:t>
         </m:r>
       </m:oMath>
       <w:r>
@@ -6203,7 +6732,43 @@
           <w:rPr>
             <w:rFonts w:ascii="Cambria Math" w:hAnsi="Cambria Math"/>
           </w:rPr>
-          <m:t xml:space="preserve">0.010925</m:t>
+          <m:t xml:space="preserve">0.016908</m:t>
+        </m:r>
+        <m:r>
+          <w:rPr>
+            <w:rFonts w:ascii="Cambria Math" w:hAnsi="Cambria Math"/>
+          </w:rPr>
+          <m:t xml:space="preserve">&lt;</m:t>
+        </m:r>
+        <m:sSub>
+          <m:e>
+            <m:r>
+              <w:rPr>
+                <w:rFonts w:ascii="Cambria Math" w:hAnsi="Cambria Math"/>
+              </w:rPr>
+              <m:t xml:space="preserve">ε</m:t>
+            </m:r>
+          </m:e>
+          <m:sub>
+            <m:r>
+              <w:rPr>
+                <w:rFonts w:ascii="Cambria Math" w:hAnsi="Cambria Math"/>
+              </w:rPr>
+              <m:t xml:space="preserve">2</m:t>
+            </m:r>
+          </m:sub>
+        </m:sSub>
+        <m:r>
+          <w:rPr>
+            <w:rFonts w:ascii="Cambria Math" w:hAnsi="Cambria Math"/>
+          </w:rPr>
+          <m:t xml:space="preserve">=</m:t>
+        </m:r>
+        <m:r>
+          <w:rPr>
+            <w:rFonts w:ascii="Cambria Math" w:hAnsi="Cambria Math"/>
+          </w:rPr>
+          <m:t xml:space="preserve">0.02</m:t>
         </m:r>
       </m:oMath>
       <w:r>
@@ -6213,7 +6778,181 @@
         <w:t xml:space="preserve">. </w:t>
       </w:r>
       <w:r>
-        <w:rPr/>
+        <w:rPr>
+          <w:lang w:val="az-Cyrl-AZ"/>
+        </w:rPr>
+        <w:t xml:space="preserve">Выполнено условие </w:t>
+      </w:r>
+      <w:r>
+        <w:rPr>
+          <w:lang w:val="az-Cyrl-AZ"/>
+        </w:rPr>
+      </w:r>
+      <m:oMath xmlns:m="http://schemas.openxmlformats.org/officeDocument/2006/math">
+        <m:r>
+          <w:rPr>
+            <w:rFonts w:ascii="Cambria Math" w:hAnsi="Cambria Math"/>
+          </w:rPr>
+          <m:t xml:space="preserve">min</m:t>
+        </m:r>
+        <m:d>
+          <m:dPr>
+            <m:begChr m:val="{"/>
+            <m:endChr m:val="}"/>
+          </m:dPr>
+          <m:e>
+            <m:r>
+              <w:rPr>
+                <w:rFonts w:ascii="Cambria Math" w:hAnsi="Cambria Math"/>
+              </w:rPr>
+              <m:t xml:space="preserve">x</m:t>
+            </m:r>
+            <m:r>
+              <w:rPr>
+                <w:rFonts w:ascii="Cambria Math" w:hAnsi="Cambria Math"/>
+              </w:rPr>
+              <m:t xml:space="preserve">1</m:t>
+            </m:r>
+            <m:r>
+              <w:rPr>
+                <w:rFonts w:ascii="Cambria Math" w:hAnsi="Cambria Math"/>
+              </w:rPr>
+              <m:t xml:space="preserve">,</m:t>
+            </m:r>
+            <m:r>
+              <w:rPr>
+                <w:rFonts w:ascii="Cambria Math" w:hAnsi="Cambria Math"/>
+              </w:rPr>
+              <m:t xml:space="preserve">x</m:t>
+            </m:r>
+            <m:r>
+              <w:rPr>
+                <w:rFonts w:ascii="Cambria Math" w:hAnsi="Cambria Math"/>
+              </w:rPr>
+              <m:t xml:space="preserve">2</m:t>
+            </m:r>
+            <m:r>
+              <w:rPr>
+                <w:rFonts w:ascii="Cambria Math" w:hAnsi="Cambria Math"/>
+              </w:rPr>
+              <m:t xml:space="preserve">,</m:t>
+            </m:r>
+            <m:r>
+              <w:rPr>
+                <w:rFonts w:ascii="Cambria Math" w:hAnsi="Cambria Math"/>
+              </w:rPr>
+              <m:t xml:space="preserve">x</m:t>
+            </m:r>
+            <m:r>
+              <w:rPr>
+                <w:rFonts w:ascii="Cambria Math" w:hAnsi="Cambria Math"/>
+              </w:rPr>
+              <m:t xml:space="preserve">3</m:t>
+            </m:r>
+          </m:e>
+        </m:d>
+        <m:r>
+          <w:rPr>
+            <w:rFonts w:ascii="Cambria Math" w:hAnsi="Cambria Math"/>
+          </w:rPr>
+          <m:t xml:space="preserve">≤</m:t>
+        </m:r>
+        <m:acc>
+          <m:accPr>
+            <m:chr m:val="¯"/>
+          </m:accPr>
+          <m:e>
+            <m:r>
+              <w:rPr>
+                <w:rFonts w:ascii="Cambria Math" w:hAnsi="Cambria Math"/>
+              </w:rPr>
+              <m:t xml:space="preserve">x</m:t>
+            </m:r>
+          </m:e>
+        </m:acc>
+        <m:r>
+          <w:rPr>
+            <w:rFonts w:ascii="Cambria Math" w:hAnsi="Cambria Math"/>
+          </w:rPr>
+          <m:t xml:space="preserve">≤</m:t>
+        </m:r>
+        <m:r>
+          <w:rPr>
+            <w:rFonts w:ascii="Cambria Math" w:hAnsi="Cambria Math"/>
+          </w:rPr>
+          <m:t xml:space="preserve">max</m:t>
+        </m:r>
+        <m:d>
+          <m:dPr>
+            <m:begChr m:val="{"/>
+            <m:endChr m:val="}"/>
+          </m:dPr>
+          <m:e>
+            <m:r>
+              <w:rPr>
+                <w:rFonts w:ascii="Cambria Math" w:hAnsi="Cambria Math"/>
+              </w:rPr>
+              <m:t xml:space="preserve">x</m:t>
+            </m:r>
+            <m:r>
+              <w:rPr>
+                <w:rFonts w:ascii="Cambria Math" w:hAnsi="Cambria Math"/>
+              </w:rPr>
+              <m:t xml:space="preserve">1</m:t>
+            </m:r>
+            <m:r>
+              <w:rPr>
+                <w:rFonts w:ascii="Cambria Math" w:hAnsi="Cambria Math"/>
+              </w:rPr>
+              <m:t xml:space="preserve">,</m:t>
+            </m:r>
+            <m:r>
+              <w:rPr>
+                <w:rFonts w:ascii="Cambria Math" w:hAnsi="Cambria Math"/>
+              </w:rPr>
+              <m:t xml:space="preserve">x</m:t>
+            </m:r>
+            <m:r>
+              <w:rPr>
+                <w:rFonts w:ascii="Cambria Math" w:hAnsi="Cambria Math"/>
+              </w:rPr>
+              <m:t xml:space="preserve">2</m:t>
+            </m:r>
+            <m:r>
+              <w:rPr>
+                <w:rFonts w:ascii="Cambria Math" w:hAnsi="Cambria Math"/>
+              </w:rPr>
+              <m:t xml:space="preserve">,</m:t>
+            </m:r>
+            <m:r>
+              <w:rPr>
+                <w:rFonts w:ascii="Cambria Math" w:hAnsi="Cambria Math"/>
+              </w:rPr>
+              <m:t xml:space="preserve">x</m:t>
+            </m:r>
+            <m:r>
+              <w:rPr>
+                <w:rFonts w:ascii="Cambria Math" w:hAnsi="Cambria Math"/>
+              </w:rPr>
+              <m:t xml:space="preserve">3</m:t>
+            </m:r>
+          </m:e>
+        </m:d>
+      </m:oMath>
+      <w:r>
+        <w:rPr/>
+        <w:t xml:space="preserve">. </w:t>
+      </w:r>
+      <w:r>
+        <w:rPr>
+          <w:lang w:val="az-Cyrl-AZ"/>
+        </w:rPr>
+        <w:t xml:space="preserve">В точке </w:t>
+      </w:r>
+      <w:r>
+        <w:rPr>
+          <w:lang w:val="az-Cyrl-AZ"/>
+        </w:rPr>
       </w:r>
       <m:oMath xmlns:m="http://schemas.openxmlformats.org/officeDocument/2006/math">
         <m:acc>
@@ -6229,71 +6968,17 @@
             </m:r>
           </m:e>
         </m:acc>
-        <m:r>
-          <w:rPr>
-            <w:rFonts w:ascii="Cambria Math" w:hAnsi="Cambria Math"/>
-          </w:rPr>
-          <m:t xml:space="preserve">∉</m:t>
-        </m:r>
-        <m:d>
-          <m:dPr>
-            <m:begChr m:val="["/>
-            <m:endChr m:val="]"/>
-          </m:dPr>
-          <m:e>
-            <m:sSub>
-              <m:e>
-                <m:r>
-                  <w:rPr>
-                    <w:rFonts w:ascii="Cambria Math" w:hAnsi="Cambria Math"/>
-                  </w:rPr>
-                  <m:t xml:space="preserve">x</m:t>
-                </m:r>
-              </m:e>
-              <m:sub>
-                <m:r>
-                  <w:rPr>
-                    <w:rFonts w:ascii="Cambria Math" w:hAnsi="Cambria Math"/>
-                  </w:rPr>
-                  <m:t xml:space="preserve">1</m:t>
-                </m:r>
-              </m:sub>
-            </m:sSub>
-            <m:r>
-              <w:rPr>
-                <w:rFonts w:ascii="Cambria Math" w:hAnsi="Cambria Math"/>
-              </w:rPr>
-              <m:t xml:space="preserve">;</m:t>
-            </m:r>
-            <m:sSub>
-              <m:e>
-                <m:r>
-                  <w:rPr>
-                    <w:rFonts w:ascii="Cambria Math" w:hAnsi="Cambria Math"/>
-                  </w:rPr>
-                  <m:t xml:space="preserve">x</m:t>
-                </m:r>
-              </m:e>
-              <m:sub>
-                <m:r>
-                  <w:rPr>
-                    <w:rFonts w:ascii="Cambria Math" w:hAnsi="Cambria Math"/>
-                  </w:rPr>
-                  <m:t xml:space="preserve">3</m:t>
-                </m:r>
-              </m:sub>
-            </m:sSub>
-          </m:e>
-        </m:d>
       </m:oMath>
       <w:r>
         <w:rPr>
-          <w:lang w:val="ru-RU"/>
-        </w:rPr>
-        <w:t xml:space="preserve">, тогда </w:t>
-      </w:r>
-      <w:r>
-        <w:rPr/>
+          <w:lang w:val="az-Cyrl-AZ"/>
+        </w:rPr>
+        <w:t xml:space="preserve"> значение функции меньше, чем в точке </w:t>
+      </w:r>
+      <w:r>
+        <w:rPr>
+          <w:lang w:val="az-Cyrl-AZ"/>
+        </w:rPr>
       </w:r>
       <m:oMath xmlns:m="http://schemas.openxmlformats.org/officeDocument/2006/math">
         <m:sSub>
@@ -6310,7 +6995,160 @@
               <w:rPr>
                 <w:rFonts w:ascii="Cambria Math" w:hAnsi="Cambria Math"/>
               </w:rPr>
+              <m:t xml:space="preserve">min</m:t>
+            </m:r>
+          </m:sub>
+        </m:sSub>
+      </m:oMath>
+      <w:r>
+        <w:rPr>
+          <w:lang w:val="az-Cyrl-AZ"/>
+        </w:rPr>
+        <w:t xml:space="preserve">, </w:t>
+      </w:r>
+      <w:r>
+        <w:rPr>
+          <w:lang w:val="ru-RU"/>
+        </w:rPr>
+        <w:t xml:space="preserve">тогда </w:t>
+      </w:r>
+      <w:r>
+        <w:rPr>
+          <w:lang w:val="ru-RU"/>
+        </w:rPr>
+        <w:t xml:space="preserve">обозначим </w:t>
+      </w:r>
+      <w:r>
+        <w:rPr>
+          <w:lang w:val="ru-RU"/>
+        </w:rPr>
+      </w:r>
+      <m:oMath xmlns:m="http://schemas.openxmlformats.org/officeDocument/2006/math">
+        <m:sSub>
+          <m:e>
+            <m:r>
+              <w:rPr>
+                <w:rFonts w:ascii="Cambria Math" w:hAnsi="Cambria Math"/>
+              </w:rPr>
+              <m:t xml:space="preserve">x</m:t>
+            </m:r>
+          </m:e>
+          <m:sub>
+            <m:r>
+              <w:rPr>
+                <w:rFonts w:ascii="Cambria Math" w:hAnsi="Cambria Math"/>
+              </w:rPr>
               <m:t xml:space="preserve">1</m:t>
+            </m:r>
+          </m:sub>
+        </m:sSub>
+        <m:r>
+          <w:rPr>
+            <w:rFonts w:ascii="Cambria Math" w:hAnsi="Cambria Math"/>
+          </w:rPr>
+          <m:t xml:space="preserve">=</m:t>
+        </m:r>
+        <m:sSub>
+          <m:e>
+            <m:r>
+              <w:rPr>
+                <w:rFonts w:ascii="Cambria Math" w:hAnsi="Cambria Math"/>
+              </w:rPr>
+              <m:t xml:space="preserve">x</m:t>
+            </m:r>
+          </m:e>
+          <m:sub>
+            <m:r>
+              <w:rPr>
+                <w:rFonts w:ascii="Cambria Math" w:hAnsi="Cambria Math"/>
+              </w:rPr>
+              <m:t xml:space="preserve">2</m:t>
+            </m:r>
+          </m:sub>
+        </m:sSub>
+      </m:oMath>
+      <w:r>
+        <w:rPr>
+          <w:lang w:val="ru-RU"/>
+        </w:rPr>
+        <w:t xml:space="preserve">, </w:t>
+      </w:r>
+      <w:r>
+        <w:rPr>
+          <w:lang w:val="ru-RU"/>
+        </w:rPr>
+      </w:r>
+      <m:oMath xmlns:m="http://schemas.openxmlformats.org/officeDocument/2006/math">
+        <m:sSub>
+          <m:e>
+            <m:r>
+              <w:rPr>
+                <w:rFonts w:ascii="Cambria Math" w:hAnsi="Cambria Math"/>
+              </w:rPr>
+              <m:t xml:space="preserve">x</m:t>
+            </m:r>
+          </m:e>
+          <m:sub>
+            <m:r>
+              <w:rPr>
+                <w:rFonts w:ascii="Cambria Math" w:hAnsi="Cambria Math"/>
+              </w:rPr>
+              <m:t xml:space="preserve">3</m:t>
+            </m:r>
+          </m:sub>
+        </m:sSub>
+        <m:r>
+          <w:rPr>
+            <w:rFonts w:ascii="Cambria Math" w:hAnsi="Cambria Math"/>
+          </w:rPr>
+          <m:t xml:space="preserve">=</m:t>
+        </m:r>
+        <m:sSub>
+          <m:e>
+            <m:r>
+              <w:rPr>
+                <w:rFonts w:ascii="Cambria Math" w:hAnsi="Cambria Math"/>
+              </w:rPr>
+              <m:t xml:space="preserve">x</m:t>
+            </m:r>
+          </m:e>
+          <m:sub>
+            <m:r>
+              <w:rPr>
+                <w:rFonts w:ascii="Cambria Math" w:hAnsi="Cambria Math"/>
+              </w:rPr>
+              <m:t xml:space="preserve">3</m:t>
+            </m:r>
+          </m:sub>
+        </m:sSub>
+      </m:oMath>
+      <w:r>
+        <w:rPr>
+          <w:lang w:val="ru-RU"/>
+        </w:rPr>
+        <w:t xml:space="preserve">, </w:t>
+      </w:r>
+      <w:r>
+        <w:rPr>
+          <w:lang w:val="ru-RU"/>
+        </w:rPr>
+      </w:r>
+      <m:oMath xmlns:m="http://schemas.openxmlformats.org/officeDocument/2006/math">
+        <m:sSub>
+          <m:e>
+            <m:r>
+              <w:rPr>
+                <w:rFonts w:ascii="Cambria Math" w:hAnsi="Cambria Math"/>
+              </w:rPr>
+              <m:t xml:space="preserve">x</m:t>
+            </m:r>
+          </m:e>
+          <m:sub>
+            <m:r>
+              <w:rPr>
+                <w:rFonts w:ascii="Cambria Math" w:hAnsi="Cambria Math"/>
+              </w:rPr>
+              <m:t xml:space="preserve">2</m:t>
             </m:r>
           </m:sub>
         </m:sSub>
@@ -6338,7 +7176,43 @@
         <w:rPr>
           <w:lang w:val="ru-RU"/>
         </w:rPr>
-        <w:t xml:space="preserve"> и переходим к шагу 2.</w:t>
+        <w:t xml:space="preserve"> </w:t>
+      </w:r>
+      <w:r>
+        <w:rPr>
+          <w:lang w:val="ru-RU"/>
+        </w:rPr>
+        <w:t xml:space="preserve">и </w:t>
+      </w:r>
+      <w:r>
+        <w:rPr>
+          <w:lang w:val="ru-RU"/>
+        </w:rPr>
+        <w:t>пере</w:t>
+      </w:r>
+      <w:r>
+        <w:rPr>
+          <w:lang w:val="ru-RU"/>
+        </w:rPr>
+        <w:t xml:space="preserve">йдем </w:t>
+      </w:r>
+      <w:r>
+        <w:rPr>
+          <w:lang w:val="ru-RU"/>
+        </w:rPr>
+        <w:t xml:space="preserve">к шагу </w:t>
+      </w:r>
+      <w:r>
+        <w:rPr>
+          <w:lang w:val="en-US"/>
+        </w:rPr>
+        <w:t>6</w:t>
+      </w:r>
+      <w:r>
+        <w:rPr>
+          <w:lang w:val="ru-RU"/>
+        </w:rPr>
+        <w:t>.</w:t>
       </w:r>
     </w:p>
     <w:p>
@@ -6372,6 +7246,10 @@
       </w:pPr>
       <w:r>
         <w:rPr/>
+        <w:t xml:space="preserve">Найдем </w:t>
+      </w:r>
+      <w:r>
+        <w:rPr/>
       </w:r>
       <m:oMath xmlns:m="http://schemas.openxmlformats.org/officeDocument/2006/math">
         <m:sSub>
@@ -6380,7 +7258,7 @@
               <w:rPr>
                 <w:rFonts w:ascii="Cambria Math" w:hAnsi="Cambria Math"/>
               </w:rPr>
-              <m:t xml:space="preserve">x</m:t>
+              <m:t xml:space="preserve">F</m:t>
             </m:r>
           </m:e>
           <m:sub>
@@ -6388,7 +7266,7 @@
               <w:rPr>
                 <w:rFonts w:ascii="Cambria Math" w:hAnsi="Cambria Math"/>
               </w:rPr>
-              <m:t xml:space="preserve">2</m:t>
+              <m:t xml:space="preserve">min</m:t>
             </m:r>
           </m:sub>
         </m:sSub>
@@ -6398,24 +7276,24 @@
           </w:rPr>
           <m:t xml:space="preserve">=</m:t>
         </m:r>
-        <m:r>
-          <w:rPr>
-            <w:rFonts w:ascii="Cambria Math" w:hAnsi="Cambria Math"/>
-          </w:rPr>
-          <m:t xml:space="preserve">1.775158</m:t>
-        </m:r>
-        <m:r>
-          <w:rPr>
-            <w:rFonts w:ascii="Cambria Math" w:hAnsi="Cambria Math"/>
-          </w:rPr>
-          <m:t xml:space="preserve">+</m:t>
-        </m:r>
-        <m:r>
-          <w:rPr>
-            <w:rFonts w:ascii="Cambria Math" w:hAnsi="Cambria Math"/>
-          </w:rPr>
-          <m:t xml:space="preserve">1</m:t>
-        </m:r>
+        <m:sSub>
+          <m:e>
+            <m:r>
+              <w:rPr>
+                <w:rFonts w:ascii="Cambria Math" w:hAnsi="Cambria Math"/>
+              </w:rPr>
+              <m:t xml:space="preserve">f</m:t>
+            </m:r>
+          </m:e>
+          <m:sub>
+            <m:r>
+              <w:rPr>
+                <w:rFonts w:ascii="Cambria Math" w:hAnsi="Cambria Math"/>
+              </w:rPr>
+              <m:t xml:space="preserve">2</m:t>
+            </m:r>
+          </m:sub>
+        </m:sSub>
         <m:r>
           <w:rPr>
             <w:rFonts w:ascii="Cambria Math" w:hAnsi="Cambria Math"/>
@@ -6426,8 +7304,65 @@
           <w:rPr>
             <w:rFonts w:ascii="Cambria Math" w:hAnsi="Cambria Math"/>
           </w:rPr>
-          <m:t xml:space="preserve">2.775158</m:t>
-        </m:r>
+          <m:t xml:space="preserve">−</m:t>
+        </m:r>
+        <m:r>
+          <w:rPr>
+            <w:rFonts w:ascii="Cambria Math" w:hAnsi="Cambria Math"/>
+          </w:rPr>
+          <m:t xml:space="preserve">6.001014</m:t>
+        </m:r>
+      </m:oMath>
+      <w:r>
+        <w:rPr/>
+        <w:t xml:space="preserve">, </w:t>
+      </w:r>
+      <w:r>
+        <w:rPr/>
+      </w:r>
+      <m:oMath xmlns:m="http://schemas.openxmlformats.org/officeDocument/2006/math">
+        <m:sSub>
+          <m:e>
+            <m:r>
+              <w:rPr>
+                <w:rFonts w:ascii="Cambria Math" w:hAnsi="Cambria Math"/>
+              </w:rPr>
+              <m:t xml:space="preserve">x</m:t>
+            </m:r>
+          </m:e>
+          <m:sub>
+            <m:r>
+              <w:rPr>
+                <w:rFonts w:ascii="Cambria Math" w:hAnsi="Cambria Math"/>
+              </w:rPr>
+              <m:t xml:space="preserve">min</m:t>
+            </m:r>
+          </m:sub>
+        </m:sSub>
+        <m:r>
+          <w:rPr>
+            <w:rFonts w:ascii="Cambria Math" w:hAnsi="Cambria Math"/>
+          </w:rPr>
+          <m:t xml:space="preserve">=</m:t>
+        </m:r>
+        <m:sSub>
+          <m:e>
+            <m:r>
+              <w:rPr>
+                <w:rFonts w:ascii="Cambria Math" w:hAnsi="Cambria Math"/>
+              </w:rPr>
+              <m:t xml:space="preserve">x</m:t>
+            </m:r>
+          </m:e>
+          <m:sub>
+            <m:r>
+              <w:rPr>
+                <w:rFonts w:ascii="Cambria Math" w:hAnsi="Cambria Math"/>
+              </w:rPr>
+              <m:t xml:space="preserve">2</m:t>
+            </m:r>
+          </m:sub>
+        </m:sSub>
       </m:oMath>
       <w:r>
         <w:rPr/>
@@ -6447,13 +7382,16 @@
       </w:pPr>
       <w:r>
         <w:rPr/>
-        <w:t xml:space="preserve">Значения функции в точках </w:t>
+        <w:t xml:space="preserve">Вычислим </w:t>
       </w:r>
       <w:r>
         <w:rPr/>
       </w:r>
       <m:oMath xmlns:m="http://schemas.openxmlformats.org/officeDocument/2006/math">
-        <m:sSub>
+        <m:acc>
+          <m:accPr>
+            <m:chr m:val="¯"/>
+          </m:accPr>
           <m:e>
             <m:r>
               <w:rPr>
@@ -6462,46 +7400,413 @@
               <m:t xml:space="preserve">x</m:t>
             </m:r>
           </m:e>
-          <m:sub>
+        </m:acc>
+        <m:r>
+          <w:rPr>
+            <w:rFonts w:ascii="Cambria Math" w:hAnsi="Cambria Math"/>
+          </w:rPr>
+          <m:t xml:space="preserve">=</m:t>
+        </m:r>
+        <m:f>
+          <m:num>
             <m:r>
               <w:rPr>
                 <w:rFonts w:ascii="Cambria Math" w:hAnsi="Cambria Math"/>
               </w:rPr>
               <m:t xml:space="preserve">1</m:t>
             </m:r>
-          </m:sub>
-        </m:sSub>
+          </m:num>
+          <m:den>
+            <m:r>
+              <w:rPr>
+                <w:rFonts w:ascii="Cambria Math" w:hAnsi="Cambria Math"/>
+              </w:rPr>
+              <m:t xml:space="preserve">2</m:t>
+            </m:r>
+          </m:den>
+        </m:f>
+        <m:f>
+          <m:num>
+            <m:d>
+              <m:dPr>
+                <m:begChr m:val="("/>
+                <m:endChr m:val=")"/>
+              </m:dPr>
+              <m:e>
+                <m:sSup>
+                  <m:e>
+                    <m:r>
+                      <w:rPr>
+                        <w:rFonts w:ascii="Cambria Math" w:hAnsi="Cambria Math"/>
+                      </w:rPr>
+                      <m:t xml:space="preserve">1.825416</m:t>
+                    </m:r>
+                  </m:e>
+                  <m:sup>
+                    <m:r>
+                      <w:rPr>
+                        <w:rFonts w:ascii="Cambria Math" w:hAnsi="Cambria Math"/>
+                      </w:rPr>
+                      <m:t xml:space="preserve">2</m:t>
+                    </m:r>
+                  </m:sup>
+                </m:sSup>
+                <m:r>
+                  <w:rPr>
+                    <w:rFonts w:ascii="Cambria Math" w:hAnsi="Cambria Math"/>
+                  </w:rPr>
+                  <m:t xml:space="preserve">−</m:t>
+                </m:r>
+                <m:sSup>
+                  <m:e>
+                    <m:r>
+                      <w:rPr>
+                        <w:rFonts w:ascii="Cambria Math" w:hAnsi="Cambria Math"/>
+                      </w:rPr>
+                      <m:t xml:space="preserve">2.5</m:t>
+                    </m:r>
+                  </m:e>
+                  <m:sup>
+                    <m:r>
+                      <w:rPr>
+                        <w:rFonts w:ascii="Cambria Math" w:hAnsi="Cambria Math"/>
+                      </w:rPr>
+                      <m:t xml:space="preserve">2</m:t>
+                    </m:r>
+                  </m:sup>
+                </m:sSup>
+              </m:e>
+            </m:d>
+            <m:sSub>
+              <m:e>
+                <m:r>
+                  <w:rPr>
+                    <w:rFonts w:ascii="Cambria Math" w:hAnsi="Cambria Math"/>
+                  </w:rPr>
+                  <m:t xml:space="preserve">f</m:t>
+                </m:r>
+              </m:e>
+              <m:sub>
+                <m:r>
+                  <w:rPr>
+                    <w:rFonts w:ascii="Cambria Math" w:hAnsi="Cambria Math"/>
+                  </w:rPr>
+                  <m:t xml:space="preserve">1</m:t>
+                </m:r>
+              </m:sub>
+            </m:sSub>
+            <m:r>
+              <w:rPr>
+                <w:rFonts w:ascii="Cambria Math" w:hAnsi="Cambria Math"/>
+              </w:rPr>
+              <m:t xml:space="preserve">+</m:t>
+            </m:r>
+            <m:d>
+              <m:dPr>
+                <m:begChr m:val="("/>
+                <m:endChr m:val=")"/>
+              </m:dPr>
+              <m:e>
+                <m:sSup>
+                  <m:e>
+                    <m:r>
+                      <w:rPr>
+                        <w:rFonts w:ascii="Cambria Math" w:hAnsi="Cambria Math"/>
+                      </w:rPr>
+                      <m:t xml:space="preserve">2.5</m:t>
+                    </m:r>
+                  </m:e>
+                  <m:sup>
+                    <m:r>
+                      <w:rPr>
+                        <w:rFonts w:ascii="Cambria Math" w:hAnsi="Cambria Math"/>
+                      </w:rPr>
+                      <m:t xml:space="preserve">2</m:t>
+                    </m:r>
+                  </m:sup>
+                </m:sSup>
+                <m:r>
+                  <w:rPr>
+                    <w:rFonts w:ascii="Cambria Math" w:hAnsi="Cambria Math"/>
+                  </w:rPr>
+                  <m:t xml:space="preserve">−</m:t>
+                </m:r>
+                <m:sSup>
+                  <m:e>
+                    <m:r>
+                      <w:rPr>
+                        <w:rFonts w:ascii="Cambria Math" w:hAnsi="Cambria Math"/>
+                      </w:rPr>
+                      <m:t xml:space="preserve">1.794551</m:t>
+                    </m:r>
+                  </m:e>
+                  <m:sup>
+                    <m:r>
+                      <w:rPr>
+                        <w:rFonts w:ascii="Cambria Math" w:hAnsi="Cambria Math"/>
+                      </w:rPr>
+                      <m:t xml:space="preserve">2</m:t>
+                    </m:r>
+                  </m:sup>
+                </m:sSup>
+              </m:e>
+            </m:d>
+            <m:sSub>
+              <m:e>
+                <m:r>
+                  <w:rPr>
+                    <w:rFonts w:ascii="Cambria Math" w:hAnsi="Cambria Math"/>
+                  </w:rPr>
+                  <m:t xml:space="preserve">f</m:t>
+                </m:r>
+              </m:e>
+              <m:sub>
+                <m:r>
+                  <w:rPr>
+                    <w:rFonts w:ascii="Cambria Math" w:hAnsi="Cambria Math"/>
+                  </w:rPr>
+                  <m:t xml:space="preserve">2</m:t>
+                </m:r>
+              </m:sub>
+            </m:sSub>
+            <m:r>
+              <w:rPr>
+                <w:rFonts w:ascii="Cambria Math" w:hAnsi="Cambria Math"/>
+              </w:rPr>
+              <m:t xml:space="preserve">+</m:t>
+            </m:r>
+            <m:d>
+              <m:dPr>
+                <m:begChr m:val="("/>
+                <m:endChr m:val=")"/>
+              </m:dPr>
+              <m:e>
+                <m:sSup>
+                  <m:e>
+                    <m:r>
+                      <w:rPr>
+                        <w:rFonts w:ascii="Cambria Math" w:hAnsi="Cambria Math"/>
+                      </w:rPr>
+                      <m:t xml:space="preserve">1.794551</m:t>
+                    </m:r>
+                  </m:e>
+                  <m:sup>
+                    <m:r>
+                      <w:rPr>
+                        <w:rFonts w:ascii="Cambria Math" w:hAnsi="Cambria Math"/>
+                      </w:rPr>
+                      <m:t xml:space="preserve">2</m:t>
+                    </m:r>
+                  </m:sup>
+                </m:sSup>
+                <m:r>
+                  <w:rPr>
+                    <w:rFonts w:ascii="Cambria Math" w:hAnsi="Cambria Math"/>
+                  </w:rPr>
+                  <m:t xml:space="preserve">−</m:t>
+                </m:r>
+                <m:sSup>
+                  <m:e>
+                    <m:r>
+                      <w:rPr>
+                        <w:rFonts w:ascii="Cambria Math" w:hAnsi="Cambria Math"/>
+                      </w:rPr>
+                      <m:t xml:space="preserve">1.825416</m:t>
+                    </m:r>
+                  </m:e>
+                  <m:sup>
+                    <m:r>
+                      <w:rPr>
+                        <w:rFonts w:ascii="Cambria Math" w:hAnsi="Cambria Math"/>
+                      </w:rPr>
+                      <m:t xml:space="preserve">2</m:t>
+                    </m:r>
+                  </m:sup>
+                </m:sSup>
+              </m:e>
+            </m:d>
+            <m:sSub>
+              <m:e>
+                <m:r>
+                  <w:rPr>
+                    <w:rFonts w:ascii="Cambria Math" w:hAnsi="Cambria Math"/>
+                  </w:rPr>
+                  <m:t xml:space="preserve">f</m:t>
+                </m:r>
+              </m:e>
+              <m:sub>
+                <m:r>
+                  <w:rPr>
+                    <w:rFonts w:ascii="Cambria Math" w:hAnsi="Cambria Math"/>
+                  </w:rPr>
+                  <m:t xml:space="preserve">3</m:t>
+                </m:r>
+              </m:sub>
+            </m:sSub>
+          </m:num>
+          <m:den>
+            <m:d>
+              <m:dPr>
+                <m:begChr m:val="("/>
+                <m:endChr m:val=")"/>
+              </m:dPr>
+              <m:e>
+                <m:r>
+                  <w:rPr>
+                    <w:rFonts w:ascii="Cambria Math" w:hAnsi="Cambria Math"/>
+                  </w:rPr>
+                  <m:t xml:space="preserve">1.825416</m:t>
+                </m:r>
+                <m:r>
+                  <w:rPr>
+                    <w:rFonts w:ascii="Cambria Math" w:hAnsi="Cambria Math"/>
+                  </w:rPr>
+                  <m:t xml:space="preserve">−</m:t>
+                </m:r>
+                <m:r>
+                  <w:rPr>
+                    <w:rFonts w:ascii="Cambria Math" w:hAnsi="Cambria Math"/>
+                  </w:rPr>
+                  <m:t xml:space="preserve">2.5</m:t>
+                </m:r>
+              </m:e>
+            </m:d>
+            <m:sSub>
+              <m:e>
+                <m:r>
+                  <w:rPr>
+                    <w:rFonts w:ascii="Cambria Math" w:hAnsi="Cambria Math"/>
+                  </w:rPr>
+                  <m:t xml:space="preserve">f</m:t>
+                </m:r>
+              </m:e>
+              <m:sub>
+                <m:r>
+                  <w:rPr>
+                    <w:rFonts w:ascii="Cambria Math" w:hAnsi="Cambria Math"/>
+                  </w:rPr>
+                  <m:t xml:space="preserve">1</m:t>
+                </m:r>
+              </m:sub>
+            </m:sSub>
+            <m:r>
+              <w:rPr>
+                <w:rFonts w:ascii="Cambria Math" w:hAnsi="Cambria Math"/>
+              </w:rPr>
+              <m:t xml:space="preserve">+</m:t>
+            </m:r>
+            <m:d>
+              <m:dPr>
+                <m:begChr m:val="("/>
+                <m:endChr m:val=")"/>
+              </m:dPr>
+              <m:e>
+                <m:r>
+                  <w:rPr>
+                    <w:rFonts w:ascii="Cambria Math" w:hAnsi="Cambria Math"/>
+                  </w:rPr>
+                  <m:t xml:space="preserve">2.5</m:t>
+                </m:r>
+                <m:r>
+                  <w:rPr>
+                    <w:rFonts w:ascii="Cambria Math" w:hAnsi="Cambria Math"/>
+                  </w:rPr>
+                  <m:t xml:space="preserve">−</m:t>
+                </m:r>
+                <m:r>
+                  <w:rPr>
+                    <w:rFonts w:ascii="Cambria Math" w:hAnsi="Cambria Math"/>
+                  </w:rPr>
+                  <m:t xml:space="preserve">1.794551</m:t>
+                </m:r>
+              </m:e>
+            </m:d>
+            <m:sSub>
+              <m:e>
+                <m:r>
+                  <w:rPr>
+                    <w:rFonts w:ascii="Cambria Math" w:hAnsi="Cambria Math"/>
+                  </w:rPr>
+                  <m:t xml:space="preserve">f</m:t>
+                </m:r>
+              </m:e>
+              <m:sub>
+                <m:r>
+                  <w:rPr>
+                    <w:rFonts w:ascii="Cambria Math" w:hAnsi="Cambria Math"/>
+                  </w:rPr>
+                  <m:t xml:space="preserve">2</m:t>
+                </m:r>
+              </m:sub>
+            </m:sSub>
+            <m:r>
+              <w:rPr>
+                <w:rFonts w:ascii="Cambria Math" w:hAnsi="Cambria Math"/>
+              </w:rPr>
+              <m:t xml:space="preserve">+</m:t>
+            </m:r>
+            <m:d>
+              <m:dPr>
+                <m:begChr m:val="("/>
+                <m:endChr m:val=")"/>
+              </m:dPr>
+              <m:e>
+                <m:r>
+                  <w:rPr>
+                    <w:rFonts w:ascii="Cambria Math" w:hAnsi="Cambria Math"/>
+                  </w:rPr>
+                  <m:t xml:space="preserve">1.794551</m:t>
+                </m:r>
+                <m:r>
+                  <w:rPr>
+                    <w:rFonts w:ascii="Cambria Math" w:hAnsi="Cambria Math"/>
+                  </w:rPr>
+                  <m:t xml:space="preserve">−</m:t>
+                </m:r>
+                <m:r>
+                  <w:rPr>
+                    <w:rFonts w:ascii="Cambria Math" w:hAnsi="Cambria Math"/>
+                  </w:rPr>
+                  <m:t xml:space="preserve">1.825416</m:t>
+                </m:r>
+              </m:e>
+            </m:d>
+            <m:sSub>
+              <m:e>
+                <m:r>
+                  <w:rPr>
+                    <w:rFonts w:ascii="Cambria Math" w:hAnsi="Cambria Math"/>
+                  </w:rPr>
+                  <m:t xml:space="preserve">f</m:t>
+                </m:r>
+              </m:e>
+              <m:sub>
+                <m:r>
+                  <w:rPr>
+                    <w:rFonts w:ascii="Cambria Math" w:hAnsi="Cambria Math"/>
+                  </w:rPr>
+                  <m:t xml:space="preserve">3</m:t>
+                </m:r>
+              </m:sub>
+            </m:sSub>
+          </m:den>
+        </m:f>
+        <m:r>
+          <w:rPr>
+            <w:rFonts w:ascii="Cambria Math" w:hAnsi="Cambria Math"/>
+          </w:rPr>
+          <m:t xml:space="preserve">=</m:t>
+        </m:r>
+        <m:r>
+          <w:rPr>
+            <w:rFonts w:ascii="Cambria Math" w:hAnsi="Cambria Math"/>
+          </w:rPr>
+          <m:t xml:space="preserve">1.838536</m:t>
+        </m:r>
       </m:oMath>
       <w:r>
         <w:rPr/>
-        <w:t xml:space="preserve"> и </w:t>
-      </w:r>
-      <w:r>
-        <w:rPr/>
-      </w:r>
-      <m:oMath xmlns:m="http://schemas.openxmlformats.org/officeDocument/2006/math">
-        <m:sSub>
-          <m:e>
-            <m:r>
-              <w:rPr>
-                <w:rFonts w:ascii="Cambria Math" w:hAnsi="Cambria Math"/>
-              </w:rPr>
-              <m:t xml:space="preserve">x</m:t>
-            </m:r>
-          </m:e>
-          <m:sub>
-            <m:r>
-              <w:rPr>
-                <w:rFonts w:ascii="Cambria Math" w:hAnsi="Cambria Math"/>
-              </w:rPr>
-              <m:t xml:space="preserve">2</m:t>
-            </m:r>
-          </m:sub>
-        </m:sSub>
-      </m:oMath>
-      <w:r>
-        <w:rPr/>
-        <w:t xml:space="preserve">: </w:t>
+        <w:t xml:space="preserve">, тогда </w:t>
       </w:r>
       <w:r>
         <w:rPr/>
@@ -6519,539 +7824,6 @@
             <m:endChr m:val=")"/>
           </m:dPr>
           <m:e>
-            <m:sSub>
-              <m:e>
-                <m:r>
-                  <w:rPr>
-                    <w:rFonts w:ascii="Cambria Math" w:hAnsi="Cambria Math"/>
-                  </w:rPr>
-                  <m:t xml:space="preserve">x</m:t>
-                </m:r>
-              </m:e>
-              <m:sub>
-                <m:r>
-                  <w:rPr>
-                    <w:rFonts w:ascii="Cambria Math" w:hAnsi="Cambria Math"/>
-                  </w:rPr>
-                  <m:t xml:space="preserve">1</m:t>
-                </m:r>
-              </m:sub>
-            </m:sSub>
-          </m:e>
-        </m:d>
-        <m:r>
-          <w:rPr>
-            <w:rFonts w:ascii="Cambria Math" w:hAnsi="Cambria Math"/>
-          </w:rPr>
-          <m:t xml:space="preserve">=</m:t>
-        </m:r>
-        <m:r>
-          <w:rPr>
-            <w:rFonts w:ascii="Cambria Math" w:hAnsi="Cambria Math"/>
-          </w:rPr>
-          <m:t xml:space="preserve">−</m:t>
-        </m:r>
-        <m:r>
-          <w:rPr>
-            <w:rFonts w:ascii="Cambria Math" w:hAnsi="Cambria Math"/>
-          </w:rPr>
-          <m:t xml:space="preserve">5.992428</m:t>
-        </m:r>
-      </m:oMath>
-      <w:r>
-        <w:rPr/>
-        <w:t xml:space="preserve">, </w:t>
-      </w:r>
-      <w:r>
-        <w:rPr/>
-      </w:r>
-      <m:oMath xmlns:m="http://schemas.openxmlformats.org/officeDocument/2006/math">
-        <m:r>
-          <w:rPr>
-            <w:rFonts w:ascii="Cambria Math" w:hAnsi="Cambria Math"/>
-          </w:rPr>
-          <m:t xml:space="preserve">f</m:t>
-        </m:r>
-        <m:d>
-          <m:dPr>
-            <m:begChr m:val="("/>
-            <m:endChr m:val=")"/>
-          </m:dPr>
-          <m:e>
-            <m:sSub>
-              <m:e>
-                <m:r>
-                  <w:rPr>
-                    <w:rFonts w:ascii="Cambria Math" w:hAnsi="Cambria Math"/>
-                  </w:rPr>
-                  <m:t xml:space="preserve">x</m:t>
-                </m:r>
-              </m:e>
-              <m:sub>
-                <m:r>
-                  <w:rPr>
-                    <w:rFonts w:ascii="Cambria Math" w:hAnsi="Cambria Math"/>
-                  </w:rPr>
-                  <m:t xml:space="preserve">2</m:t>
-                </m:r>
-              </m:sub>
-            </m:sSub>
-          </m:e>
-        </m:d>
-        <m:r>
-          <w:rPr>
-            <w:rFonts w:ascii="Cambria Math" w:hAnsi="Cambria Math"/>
-          </w:rPr>
-          <m:t xml:space="preserve">=</m:t>
-        </m:r>
-        <m:r>
-          <w:rPr>
-            <w:rFonts w:ascii="Cambria Math" w:hAnsi="Cambria Math"/>
-          </w:rPr>
-          <m:t xml:space="preserve">−</m:t>
-        </m:r>
-        <m:r>
-          <w:rPr>
-            <w:rFonts w:ascii="Cambria Math" w:hAnsi="Cambria Math"/>
-          </w:rPr>
-          <m:t xml:space="preserve">3.918868</m:t>
-        </m:r>
-      </m:oMath>
-      <w:r>
-        <w:rPr/>
-        <w:t>.</w:t>
-      </w:r>
-    </w:p>
-    <w:p>
-      <w:pPr>
-        <w:pStyle w:val="BodyText"/>
-        <w:numPr>
-          <w:ilvl w:val="0"/>
-          <w:numId w:val="6"/>
-        </w:numPr>
-        <w:spacing w:lineRule="auto" w:line="360" w:before="0" w:after="159"/>
-        <w:jc w:val="both"/>
-        <w:rPr/>
-      </w:pPr>
-      <w:r>
-        <w:rPr/>
-      </w:r>
-      <m:oMath xmlns:m="http://schemas.openxmlformats.org/officeDocument/2006/math">
-        <m:r>
-          <w:rPr>
-            <w:rFonts w:ascii="Cambria Math" w:hAnsi="Cambria Math"/>
-          </w:rPr>
-          <m:t xml:space="preserve">f</m:t>
-        </m:r>
-        <m:d>
-          <m:dPr>
-            <m:begChr m:val="("/>
-            <m:endChr m:val=")"/>
-          </m:dPr>
-          <m:e>
-            <m:sSub>
-              <m:e>
-                <m:r>
-                  <w:rPr>
-                    <w:rFonts w:ascii="Cambria Math" w:hAnsi="Cambria Math"/>
-                  </w:rPr>
-                  <m:t xml:space="preserve">x</m:t>
-                </m:r>
-              </m:e>
-              <m:sub>
-                <m:r>
-                  <w:rPr>
-                    <w:rFonts w:ascii="Cambria Math" w:hAnsi="Cambria Math"/>
-                  </w:rPr>
-                  <m:t xml:space="preserve">1</m:t>
-                </m:r>
-              </m:sub>
-            </m:sSub>
-          </m:e>
-        </m:d>
-        <m:r>
-          <w:rPr>
-            <w:rFonts w:ascii="Cambria Math" w:hAnsi="Cambria Math"/>
-          </w:rPr>
-          <m:t xml:space="preserve">≤</m:t>
-        </m:r>
-        <m:r>
-          <w:rPr>
-            <w:rFonts w:ascii="Cambria Math" w:hAnsi="Cambria Math"/>
-          </w:rPr>
-          <m:t xml:space="preserve">f</m:t>
-        </m:r>
-        <m:d>
-          <m:dPr>
-            <m:begChr m:val="("/>
-            <m:endChr m:val=")"/>
-          </m:dPr>
-          <m:e>
-            <m:sSub>
-              <m:e>
-                <m:r>
-                  <w:rPr>
-                    <w:rFonts w:ascii="Cambria Math" w:hAnsi="Cambria Math"/>
-                  </w:rPr>
-                  <m:t xml:space="preserve">x</m:t>
-                </m:r>
-              </m:e>
-              <m:sub>
-                <m:r>
-                  <w:rPr>
-                    <w:rFonts w:ascii="Cambria Math" w:hAnsi="Cambria Math"/>
-                  </w:rPr>
-                  <m:t xml:space="preserve">2</m:t>
-                </m:r>
-              </m:sub>
-            </m:sSub>
-          </m:e>
-        </m:d>
-      </m:oMath>
-      <w:r>
-        <w:rPr/>
-        <w:t xml:space="preserve">, тогда </w:t>
-      </w:r>
-      <w:r>
-        <w:rPr/>
-      </w:r>
-      <m:oMath xmlns:m="http://schemas.openxmlformats.org/officeDocument/2006/math">
-        <m:sSub>
-          <m:e>
-            <m:r>
-              <w:rPr>
-                <w:rFonts w:ascii="Cambria Math" w:hAnsi="Cambria Math"/>
-              </w:rPr>
-              <m:t xml:space="preserve">x</m:t>
-            </m:r>
-          </m:e>
-          <m:sub>
-            <m:r>
-              <w:rPr>
-                <w:rFonts w:ascii="Cambria Math" w:hAnsi="Cambria Math"/>
-              </w:rPr>
-              <m:t xml:space="preserve">3</m:t>
-            </m:r>
-          </m:sub>
-        </m:sSub>
-        <m:r>
-          <w:rPr>
-            <w:rFonts w:ascii="Cambria Math" w:hAnsi="Cambria Math"/>
-          </w:rPr>
-          <m:t xml:space="preserve">=</m:t>
-        </m:r>
-        <m:r>
-          <w:rPr>
-            <w:rFonts w:ascii="Cambria Math" w:hAnsi="Cambria Math"/>
-          </w:rPr>
-          <m:t xml:space="preserve">1.775158</m:t>
-        </m:r>
-        <m:r>
-          <w:rPr>
-            <w:rFonts w:ascii="Cambria Math" w:hAnsi="Cambria Math"/>
-          </w:rPr>
-          <m:t xml:space="preserve">−</m:t>
-        </m:r>
-        <m:r>
-          <w:rPr>
-            <w:rFonts w:ascii="Cambria Math" w:hAnsi="Cambria Math"/>
-          </w:rPr>
-          <m:t xml:space="preserve">1</m:t>
-        </m:r>
-        <m:r>
-          <w:rPr>
-            <w:rFonts w:ascii="Cambria Math" w:hAnsi="Cambria Math"/>
-          </w:rPr>
-          <m:t xml:space="preserve">=</m:t>
-        </m:r>
-        <m:r>
-          <w:rPr>
-            <w:rFonts w:ascii="Cambria Math" w:hAnsi="Cambria Math"/>
-          </w:rPr>
-          <m:t xml:space="preserve">0.775158</m:t>
-        </m:r>
-      </m:oMath>
-      <w:r>
-        <w:rPr/>
-        <w:t>.</w:t>
-      </w:r>
-    </w:p>
-    <w:p>
-      <w:pPr>
-        <w:pStyle w:val="BodyText"/>
-        <w:numPr>
-          <w:ilvl w:val="0"/>
-          <w:numId w:val="6"/>
-        </w:numPr>
-        <w:spacing w:lineRule="auto" w:line="360" w:before="0" w:after="159"/>
-        <w:jc w:val="both"/>
-        <w:rPr/>
-      </w:pPr>
-      <w:r>
-        <w:rPr/>
-        <w:t xml:space="preserve">Вычислим </w:t>
-      </w:r>
-      <w:r>
-        <w:rPr/>
-      </w:r>
-      <m:oMath xmlns:m="http://schemas.openxmlformats.org/officeDocument/2006/math">
-        <m:r>
-          <w:rPr>
-            <w:rFonts w:ascii="Cambria Math" w:hAnsi="Cambria Math"/>
-          </w:rPr>
-          <m:t xml:space="preserve">f</m:t>
-        </m:r>
-        <m:d>
-          <m:dPr>
-            <m:begChr m:val="("/>
-            <m:endChr m:val=")"/>
-          </m:dPr>
-          <m:e>
-            <m:sSub>
-              <m:e>
-                <m:r>
-                  <w:rPr>
-                    <w:rFonts w:ascii="Cambria Math" w:hAnsi="Cambria Math"/>
-                  </w:rPr>
-                  <m:t xml:space="preserve">x</m:t>
-                </m:r>
-              </m:e>
-              <m:sub>
-                <m:r>
-                  <w:rPr>
-                    <w:rFonts w:ascii="Cambria Math" w:hAnsi="Cambria Math"/>
-                  </w:rPr>
-                  <m:t xml:space="preserve">3</m:t>
-                </m:r>
-              </m:sub>
-            </m:sSub>
-          </m:e>
-        </m:d>
-        <m:r>
-          <w:rPr>
-            <w:rFonts w:ascii="Cambria Math" w:hAnsi="Cambria Math"/>
-          </w:rPr>
-          <m:t xml:space="preserve">=</m:t>
-        </m:r>
-        <m:r>
-          <w:rPr>
-            <w:rFonts w:ascii="Cambria Math" w:hAnsi="Cambria Math"/>
-          </w:rPr>
-          <m:t xml:space="preserve">−</m:t>
-        </m:r>
-        <m:r>
-          <w:rPr>
-            <w:rFonts w:ascii="Cambria Math" w:hAnsi="Cambria Math"/>
-          </w:rPr>
-          <m:t xml:space="preserve">3.917959</m:t>
-        </m:r>
-      </m:oMath>
-      <w:r>
-        <w:rPr/>
-        <w:t>.</w:t>
-      </w:r>
-    </w:p>
-    <w:p>
-      <w:pPr>
-        <w:pStyle w:val="BodyText"/>
-        <w:numPr>
-          <w:ilvl w:val="0"/>
-          <w:numId w:val="6"/>
-        </w:numPr>
-        <w:spacing w:lineRule="auto" w:line="360" w:before="0" w:after="159"/>
-        <w:jc w:val="both"/>
-        <w:rPr/>
-      </w:pPr>
-      <w:r>
-        <w:rPr/>
-        <w:t xml:space="preserve">Найдем </w:t>
-      </w:r>
-      <w:r>
-        <w:rPr/>
-      </w:r>
-      <m:oMath xmlns:m="http://schemas.openxmlformats.org/officeDocument/2006/math">
-        <m:sSub>
-          <m:e>
-            <m:r>
-              <w:rPr>
-                <w:rFonts w:ascii="Cambria Math" w:hAnsi="Cambria Math"/>
-              </w:rPr>
-              <m:t xml:space="preserve">F</m:t>
-            </m:r>
-          </m:e>
-          <m:sub>
-            <m:r>
-              <w:rPr>
-                <w:rFonts w:ascii="Cambria Math" w:hAnsi="Cambria Math"/>
-              </w:rPr>
-              <m:t xml:space="preserve">min</m:t>
-            </m:r>
-          </m:sub>
-        </m:sSub>
-        <m:r>
-          <w:rPr>
-            <w:rFonts w:ascii="Cambria Math" w:hAnsi="Cambria Math"/>
-          </w:rPr>
-          <m:t xml:space="preserve">=</m:t>
-        </m:r>
-        <m:sSub>
-          <m:e>
-            <m:r>
-              <w:rPr>
-                <w:rFonts w:ascii="Cambria Math" w:hAnsi="Cambria Math"/>
-              </w:rPr>
-              <m:t xml:space="preserve">f</m:t>
-            </m:r>
-          </m:e>
-          <m:sub>
-            <m:r>
-              <w:rPr>
-                <w:rFonts w:ascii="Cambria Math" w:hAnsi="Cambria Math"/>
-              </w:rPr>
-              <m:t xml:space="preserve">1</m:t>
-            </m:r>
-          </m:sub>
-        </m:sSub>
-        <m:r>
-          <w:rPr>
-            <w:rFonts w:ascii="Cambria Math" w:hAnsi="Cambria Math"/>
-          </w:rPr>
-          <m:t xml:space="preserve">=</m:t>
-        </m:r>
-        <m:r>
-          <w:rPr>
-            <w:rFonts w:ascii="Cambria Math" w:hAnsi="Cambria Math"/>
-          </w:rPr>
-          <m:t xml:space="preserve">−</m:t>
-        </m:r>
-        <m:r>
-          <w:rPr>
-            <w:rFonts w:ascii="Cambria Math" w:hAnsi="Cambria Math"/>
-          </w:rPr>
-          <m:t xml:space="preserve">5,992428</m:t>
-        </m:r>
-      </m:oMath>
-      <w:r>
-        <w:rPr/>
-        <w:t xml:space="preserve">, </w:t>
-      </w:r>
-      <w:r>
-        <w:rPr/>
-      </w:r>
-      <m:oMath xmlns:m="http://schemas.openxmlformats.org/officeDocument/2006/math">
-        <m:sSub>
-          <m:e>
-            <m:r>
-              <w:rPr>
-                <w:rFonts w:ascii="Cambria Math" w:hAnsi="Cambria Math"/>
-              </w:rPr>
-              <m:t xml:space="preserve">x</m:t>
-            </m:r>
-          </m:e>
-          <m:sub>
-            <m:r>
-              <w:rPr>
-                <w:rFonts w:ascii="Cambria Math" w:hAnsi="Cambria Math"/>
-              </w:rPr>
-              <m:t xml:space="preserve">min</m:t>
-            </m:r>
-          </m:sub>
-        </m:sSub>
-        <m:r>
-          <w:rPr>
-            <w:rFonts w:ascii="Cambria Math" w:hAnsi="Cambria Math"/>
-          </w:rPr>
-          <m:t xml:space="preserve">=</m:t>
-        </m:r>
-        <m:sSub>
-          <m:e>
-            <m:r>
-              <w:rPr>
-                <w:rFonts w:ascii="Cambria Math" w:hAnsi="Cambria Math"/>
-              </w:rPr>
-              <m:t xml:space="preserve">x</m:t>
-            </m:r>
-          </m:e>
-          <m:sub>
-            <m:r>
-              <w:rPr>
-                <w:rFonts w:ascii="Cambria Math" w:hAnsi="Cambria Math"/>
-              </w:rPr>
-              <m:t xml:space="preserve">1</m:t>
-            </m:r>
-          </m:sub>
-        </m:sSub>
-      </m:oMath>
-      <w:r>
-        <w:rPr/>
-        <w:t>.</w:t>
-      </w:r>
-    </w:p>
-    <w:p>
-      <w:pPr>
-        <w:pStyle w:val="BodyText"/>
-        <w:numPr>
-          <w:ilvl w:val="0"/>
-          <w:numId w:val="6"/>
-        </w:numPr>
-        <w:spacing w:lineRule="auto" w:line="360" w:before="0" w:after="159"/>
-        <w:jc w:val="both"/>
-        <w:rPr/>
-      </w:pPr>
-      <w:r>
-        <w:rPr/>
-        <w:t xml:space="preserve">Вычислим </w:t>
-      </w:r>
-      <w:r>
-        <w:rPr/>
-      </w:r>
-      <m:oMath xmlns:m="http://schemas.openxmlformats.org/officeDocument/2006/math">
-        <m:acc>
-          <m:accPr>
-            <m:chr m:val="¯"/>
-          </m:accPr>
-          <m:e>
-            <m:r>
-              <w:rPr>
-                <w:rFonts w:ascii="Cambria Math" w:hAnsi="Cambria Math"/>
-              </w:rPr>
-              <m:t xml:space="preserve">x</m:t>
-            </m:r>
-          </m:e>
-        </m:acc>
-        <m:r>
-          <w:rPr>
-            <w:rFonts w:ascii="Cambria Math" w:hAnsi="Cambria Math"/>
-          </w:rPr>
-          <m:t xml:space="preserve">=</m:t>
-        </m:r>
-        <m:r>
-          <w:rPr>
-            <w:rFonts w:ascii="Cambria Math" w:hAnsi="Cambria Math"/>
-          </w:rPr>
-          <m:t xml:space="preserve">1.775268</m:t>
-        </m:r>
-      </m:oMath>
-      <w:r>
-        <w:rPr/>
-        <w:t xml:space="preserve">, тогда </w:t>
-      </w:r>
-      <w:r>
-        <w:rPr/>
-      </w:r>
-      <m:oMath xmlns:m="http://schemas.openxmlformats.org/officeDocument/2006/math">
-        <m:r>
-          <w:rPr>
-            <w:rFonts w:ascii="Cambria Math" w:hAnsi="Cambria Math"/>
-          </w:rPr>
-          <m:t xml:space="preserve">f</m:t>
-        </m:r>
-        <m:d>
-          <m:dPr>
-            <m:begChr m:val="("/>
-            <m:endChr m:val=")"/>
-          </m:dPr>
-          <m:e>
             <m:acc>
               <m:accPr>
                 <m:chr m:val="¯"/>
@@ -7083,7 +7855,7 @@
           <w:rPr>
             <w:rFonts w:ascii="Cambria Math" w:hAnsi="Cambria Math"/>
           </w:rPr>
-          <m:t xml:space="preserve">5.992458</m:t>
+          <m:t xml:space="preserve">6.001519</m:t>
         </m:r>
       </m:oMath>
       <w:r>
@@ -7214,7 +7986,43 @@
           <w:rPr>
             <w:rFonts w:ascii="Cambria Math" w:hAnsi="Cambria Math"/>
           </w:rPr>
-          <m:t xml:space="preserve">0.000005</m:t>
+          <m:t xml:space="preserve">0.000084</m:t>
+        </m:r>
+        <m:r>
+          <w:rPr>
+            <w:rFonts w:ascii="Cambria Math" w:hAnsi="Cambria Math"/>
+          </w:rPr>
+          <m:t xml:space="preserve">&lt;</m:t>
+        </m:r>
+        <m:sSub>
+          <m:e>
+            <m:r>
+              <w:rPr>
+                <w:rFonts w:ascii="Cambria Math" w:hAnsi="Cambria Math"/>
+              </w:rPr>
+              <m:t xml:space="preserve">ε</m:t>
+            </m:r>
+          </m:e>
+          <m:sub>
+            <m:r>
+              <w:rPr>
+                <w:rFonts w:ascii="Cambria Math" w:hAnsi="Cambria Math"/>
+              </w:rPr>
+              <m:t xml:space="preserve">1</m:t>
+            </m:r>
+          </m:sub>
+        </m:sSub>
+        <m:r>
+          <w:rPr>
+            <w:rFonts w:ascii="Cambria Math" w:hAnsi="Cambria Math"/>
+          </w:rPr>
+          <m:t xml:space="preserve">=</m:t>
+        </m:r>
+        <m:r>
+          <w:rPr>
+            <w:rFonts w:ascii="Cambria Math" w:hAnsi="Cambria Math"/>
+          </w:rPr>
+          <m:t xml:space="preserve">0.02</m:t>
         </m:r>
       </m:oMath>
       <w:r>
@@ -7301,14 +8109,56 @@
           <w:rPr>
             <w:rFonts w:ascii="Cambria Math" w:hAnsi="Cambria Math"/>
           </w:rPr>
-          <m:t xml:space="preserve">0.000062</m:t>
+          <m:t xml:space="preserve">0.007136</m:t>
+        </m:r>
+        <m:r>
+          <w:rPr>
+            <w:rFonts w:ascii="Cambria Math" w:hAnsi="Cambria Math"/>
+          </w:rPr>
+          <m:t xml:space="preserve">&lt;</m:t>
+        </m:r>
+        <m:sSub>
+          <m:e>
+            <m:r>
+              <w:rPr>
+                <w:rFonts w:ascii="Cambria Math" w:hAnsi="Cambria Math"/>
+              </w:rPr>
+              <m:t xml:space="preserve">ε</m:t>
+            </m:r>
+          </m:e>
+          <m:sub>
+            <m:r>
+              <w:rPr>
+                <w:rFonts w:ascii="Cambria Math" w:hAnsi="Cambria Math"/>
+              </w:rPr>
+              <m:t xml:space="preserve">2</m:t>
+            </m:r>
+          </m:sub>
+        </m:sSub>
+        <m:r>
+          <w:rPr>
+            <w:rFonts w:ascii="Cambria Math" w:hAnsi="Cambria Math"/>
+          </w:rPr>
+          <m:t xml:space="preserve">=</m:t>
+        </m:r>
+        <m:r>
+          <w:rPr>
+            <w:rFonts w:ascii="Cambria Math" w:hAnsi="Cambria Math"/>
+          </w:rPr>
+          <m:t xml:space="preserve">0.02</m:t>
         </m:r>
       </m:oMath>
       <w:r>
         <w:rPr>
           <w:lang w:val="ru-RU"/>
         </w:rPr>
-        <w:t>. Завершаем поиск.</w:t>
+        <w:t xml:space="preserve">. </w:t>
+      </w:r>
+      <w:r>
+        <w:rPr>
+          <w:lang w:val="ru-RU"/>
+        </w:rPr>
+        <w:t>Закончим поиск.</w:t>
       </w:r>
       <w:r>
         <w:br w:type="page"/>
@@ -7446,67 +8296,55 @@
           <w:color w:val="auto"/>
           <w:lang w:val="en-US"/>
         </w:rPr>
+      </w:r>
+      <w:r>
+        <w:br w:type="page"/>
+      </w:r>
+      <w:r>
         <mc:AlternateContent>
           <mc:Choice Requires="wps">
             <w:drawing>
-              <wp:anchor behindDoc="0" distT="0" distB="0" distL="0" distR="0" simplePos="0" locked="0" layoutInCell="0" allowOverlap="1" relativeHeight="8">
+              <wp:anchor behindDoc="0" distT="0" distB="0" distL="0" distR="0" simplePos="0" locked="0" layoutInCell="0" allowOverlap="1" relativeHeight="85">
                 <wp:simplePos x="0" y="0"/>
                 <wp:positionH relativeFrom="column">
-                  <wp:posOffset>368300</wp:posOffset>
+                  <wp:align>center</wp:align>
                 </wp:positionH>
                 <wp:positionV relativeFrom="paragraph">
-                  <wp:posOffset>170180</wp:posOffset>
+                  <wp:posOffset>635</wp:posOffset>
                 </wp:positionV>
-                <wp:extent cx="5203825" cy="1844040"/>
+                <wp:extent cx="4888230" cy="1708150"/>
                 <wp:effectExtent l="0" t="0" r="0" b="0"/>
                 <wp:wrapSquare wrapText="largest"/>
-                <wp:docPr id="4" name="Врезка5"/>
+                <wp:docPr id="4" name="Врезка4"/>
                 <a:graphic xmlns:a="http://schemas.openxmlformats.org/drawingml/2006/main">
                   <a:graphicData uri="http://schemas.microsoft.com/office/word/2010/wordprocessingShape">
                     <wps:wsp>
-                      <wps:cNvSpPr/>
+                      <wps:cNvSpPr txBox="1"/>
                       <wps:spPr>
                         <a:xfrm>
                           <a:off x="0" y="0"/>
-                          <a:ext cx="5203800" cy="1843920"/>
+                          <a:ext cx="4888230" cy="1708150"/>
                         </a:xfrm>
-                        <a:prstGeom prst="rect">
-                          <a:avLst/>
-                        </a:prstGeom>
+                        <a:prstGeom prst="rect"/>
                         <a:solidFill>
-                          <a:srgbClr val="ffffff"/>
+                          <a:srgbClr val="FFFFFF"/>
                         </a:solidFill>
-                        <a:ln w="0">
-                          <a:noFill/>
-                        </a:ln>
                       </wps:spPr>
-                      <wps:style>
-                        <a:lnRef idx="0"/>
-                        <a:fillRef idx="0"/>
-                        <a:effectRef idx="0"/>
-                        <a:fontRef idx="minor"/>
-                      </wps:style>
                       <wps:txbx>
                         <w:txbxContent>
                           <w:p>
                             <w:pPr>
                               <w:pStyle w:val="Style17"/>
                               <w:spacing w:before="120" w:after="120"/>
-                              <w:rPr>
-                                <w:i w:val="false"/>
-                                <w:i w:val="false"/>
-                                <w:iCs w:val="false"/>
-                                <w:sz w:val="28"/>
-                                <w:szCs w:val="28"/>
-                              </w:rPr>
+                              <w:rPr/>
                             </w:pPr>
                             <w:r>
                               <w:rPr/>
                               <w:drawing>
                                 <wp:inline distT="0" distB="0" distL="0" distR="0">
-                                  <wp:extent cx="5204460" cy="1228725"/>
+                                  <wp:extent cx="4320540" cy="1028700"/>
                                   <wp:effectExtent l="0" t="0" r="0" b="0"/>
-                                  <wp:docPr id="6" name="Изображение2" descr=""/>
+                                  <wp:docPr id="5" name="Изображение1" descr=""/>
                                   <wp:cNvGraphicFramePr>
                                     <a:graphicFrameLocks xmlns:a="http://schemas.openxmlformats.org/drawingml/2006/main" noChangeAspect="1"/>
                                   </wp:cNvGraphicFramePr>
@@ -7514,7 +8352,7 @@
                                     <a:graphicData uri="http://schemas.openxmlformats.org/drawingml/2006/picture">
                                       <pic:pic xmlns:pic="http://schemas.openxmlformats.org/drawingml/2006/picture">
                                         <pic:nvPicPr>
-                                          <pic:cNvPr id="6" name="Изображение2" descr=""/>
+                                          <pic:cNvPr id="5" name="Изображение1" descr=""/>
                                           <pic:cNvPicPr>
                                             <a:picLocks noChangeAspect="1" noChangeArrowheads="1"/>
                                           </pic:cNvPicPr>
@@ -7528,7 +8366,7 @@
                                         <pic:spPr bwMode="auto">
                                           <a:xfrm>
                                             <a:off x="0" y="0"/>
-                                            <a:ext cx="5204460" cy="1228725"/>
+                                            <a:ext cx="4320540" cy="1028700"/>
                                           </a:xfrm>
                                           <a:prstGeom prst="rect">
                                             <a:avLst/>
@@ -7539,74 +8377,36 @@
                                   </a:graphic>
                                 </wp:inline>
                               </w:drawing>
-                            </w:r>
-                            <w:r>
-                              <w:rPr>
-                                <w:i w:val="false"/>
-                                <w:iCs w:val="false"/>
-                                <w:sz w:val="28"/>
-                                <w:szCs w:val="28"/>
-                              </w:rPr>
                               <w:t xml:space="preserve">Рисунок </w:t>
                             </w:r>
                             <w:r>
-                              <w:rPr>
-                                <w:i w:val="false"/>
-                                <w:iCs w:val="false"/>
-                                <w:sz w:val="28"/>
-                                <w:szCs w:val="28"/>
-                              </w:rPr>
+                              <w:rPr/>
                               <w:fldChar w:fldCharType="begin"/>
                             </w:r>
                             <w:r>
-                              <w:rPr>
-                                <w:sz w:val="28"/>
-                                <w:i w:val="false"/>
-                                <w:szCs w:val="28"/>
-                                <w:iCs w:val="false"/>
-                              </w:rPr>
+                              <w:rPr/>
                               <w:instrText xml:space="preserve"> SEQ Рисунок \* ARABIC </w:instrText>
                             </w:r>
                             <w:r>
-                              <w:rPr>
-                                <w:sz w:val="28"/>
-                                <w:i w:val="false"/>
-                                <w:szCs w:val="28"/>
-                                <w:iCs w:val="false"/>
-                              </w:rPr>
+                              <w:rPr/>
                               <w:fldChar w:fldCharType="separate"/>
                             </w:r>
                             <w:r>
-                              <w:rPr>
-                                <w:sz w:val="28"/>
-                                <w:i w:val="false"/>
-                                <w:szCs w:val="28"/>
-                                <w:iCs w:val="false"/>
-                              </w:rPr>
+                              <w:rPr/>
                               <w:t>1</w:t>
                             </w:r>
                             <w:r>
-                              <w:rPr>
-                                <w:sz w:val="28"/>
-                                <w:i w:val="false"/>
-                                <w:szCs w:val="28"/>
-                                <w:iCs w:val="false"/>
-                              </w:rPr>
+                              <w:rPr/>
                               <w:fldChar w:fldCharType="end"/>
                             </w:r>
                             <w:r>
-                              <w:rPr>
-                                <w:i w:val="false"/>
-                                <w:iCs w:val="false"/>
-                                <w:sz w:val="28"/>
-                                <w:szCs w:val="28"/>
-                              </w:rPr>
+                              <w:rPr/>
                               <w:t>: Результат работы программы</w:t>
                             </w:r>
                           </w:p>
                         </w:txbxContent>
                       </wps:txbx>
-                      <wps:bodyPr lIns="0" rIns="0" tIns="0" bIns="0" anchor="t">
+                      <wps:bodyPr anchor="t" lIns="0" tIns="0" rIns="0" bIns="0">
                         <a:noAutofit/>
                       </wps:bodyPr>
                     </wps:wsp>
@@ -7617,30 +8417,22 @@
           </mc:Choice>
           <mc:Fallback>
             <w:pict>
-              <v:rect id="shape_0" ID="Врезка5" path="m0,0l-2147483645,0l-2147483645,-2147483646l0,-2147483646xe" fillcolor="white" stroked="f" o:allowincell="f" style="position:absolute;margin-left:29pt;margin-top:13.4pt;width:409.7pt;height:145.15pt;mso-wrap-style:square;v-text-anchor:top">
-                <v:fill o:detectmouseclick="t" type="solid" color2="black"/>
-                <v:stroke color="#3465a4" joinstyle="round" endcap="flat"/>
-                <v:textbox>
+              <v:rect style="position:absolute;rotation:-0;width:384.9pt;height:134.5pt;mso-wrap-distance-left:0pt;mso-wrap-distance-right:0pt;mso-wrap-distance-top:0pt;mso-wrap-distance-bottom:0pt;margin-top:0pt;mso-position-vertical:top;mso-position-vertical-relative:text;margin-left:41.4pt;mso-position-horizontal:center;mso-position-horizontal-relative:text">
+                <v:textbox inset="0in,0in,0in,0in">
                   <w:txbxContent>
                     <w:p>
                       <w:pPr>
                         <w:pStyle w:val="Style17"/>
                         <w:spacing w:before="120" w:after="120"/>
-                        <w:rPr>
-                          <w:i w:val="false"/>
-                          <w:i w:val="false"/>
-                          <w:iCs w:val="false"/>
-                          <w:sz w:val="28"/>
-                          <w:szCs w:val="28"/>
-                        </w:rPr>
+                        <w:rPr/>
                       </w:pPr>
                       <w:r>
                         <w:rPr/>
                         <w:drawing>
                           <wp:inline distT="0" distB="0" distL="0" distR="0">
-                            <wp:extent cx="5204460" cy="1228725"/>
+                            <wp:extent cx="4320540" cy="1028700"/>
                             <wp:effectExtent l="0" t="0" r="0" b="0"/>
-                            <wp:docPr id="7" name="Изображение2" descr=""/>
+                            <wp:docPr id="6" name="Изображение1" descr=""/>
                             <wp:cNvGraphicFramePr>
                               <a:graphicFrameLocks xmlns:a="http://schemas.openxmlformats.org/drawingml/2006/main" noChangeAspect="1"/>
                             </wp:cNvGraphicFramePr>
@@ -7648,7 +8440,7 @@
                               <a:graphicData uri="http://schemas.openxmlformats.org/drawingml/2006/picture">
                                 <pic:pic xmlns:pic="http://schemas.openxmlformats.org/drawingml/2006/picture">
                                   <pic:nvPicPr>
-                                    <pic:cNvPr id="7" name="Изображение2" descr=""/>
+                                    <pic:cNvPr id="6" name="Изображение1" descr=""/>
                                     <pic:cNvPicPr>
                                       <a:picLocks noChangeAspect="1" noChangeArrowheads="1"/>
                                     </pic:cNvPicPr>
@@ -7662,7 +8454,7 @@
                                   <pic:spPr bwMode="auto">
                                     <a:xfrm>
                                       <a:off x="0" y="0"/>
-                                      <a:ext cx="5204460" cy="1228725"/>
+                                      <a:ext cx="4320540" cy="1028700"/>
                                     </a:xfrm>
                                     <a:prstGeom prst="rect">
                                       <a:avLst/>
@@ -7673,68 +8465,30 @@
                             </a:graphic>
                           </wp:inline>
                         </w:drawing>
-                      </w:r>
-                      <w:r>
-                        <w:rPr>
-                          <w:i w:val="false"/>
-                          <w:iCs w:val="false"/>
-                          <w:sz w:val="28"/>
-                          <w:szCs w:val="28"/>
-                        </w:rPr>
                         <w:t xml:space="preserve">Рисунок </w:t>
                       </w:r>
                       <w:r>
-                        <w:rPr>
-                          <w:i w:val="false"/>
-                          <w:iCs w:val="false"/>
-                          <w:sz w:val="28"/>
-                          <w:szCs w:val="28"/>
-                        </w:rPr>
+                        <w:rPr/>
                         <w:fldChar w:fldCharType="begin"/>
                       </w:r>
                       <w:r>
-                        <w:rPr>
-                          <w:sz w:val="28"/>
-                          <w:i w:val="false"/>
-                          <w:szCs w:val="28"/>
-                          <w:iCs w:val="false"/>
-                        </w:rPr>
+                        <w:rPr/>
                         <w:instrText xml:space="preserve"> SEQ Рисунок \* ARABIC </w:instrText>
                       </w:r>
                       <w:r>
-                        <w:rPr>
-                          <w:sz w:val="28"/>
-                          <w:i w:val="false"/>
-                          <w:szCs w:val="28"/>
-                          <w:iCs w:val="false"/>
-                        </w:rPr>
+                        <w:rPr/>
                         <w:fldChar w:fldCharType="separate"/>
                       </w:r>
                       <w:r>
-                        <w:rPr>
-                          <w:sz w:val="28"/>
-                          <w:i w:val="false"/>
-                          <w:szCs w:val="28"/>
-                          <w:iCs w:val="false"/>
-                        </w:rPr>
+                        <w:rPr/>
                         <w:t>1</w:t>
                       </w:r>
                       <w:r>
-                        <w:rPr>
-                          <w:sz w:val="28"/>
-                          <w:i w:val="false"/>
-                          <w:szCs w:val="28"/>
-                          <w:iCs w:val="false"/>
-                        </w:rPr>
+                        <w:rPr/>
                         <w:fldChar w:fldCharType="end"/>
                       </w:r>
                       <w:r>
-                        <w:rPr>
-                          <w:i w:val="false"/>
-                          <w:iCs w:val="false"/>
-                          <w:sz w:val="28"/>
-                          <w:szCs w:val="28"/>
-                        </w:rPr>
+                        <w:rPr/>
                         <w:t>: Результат работы программы</w:t>
                       </w:r>
                     </w:p>
@@ -7745,9 +8499,6 @@
             </w:pict>
           </mc:Fallback>
         </mc:AlternateContent>
-      </w:r>
-      <w:r>
-        <w:br w:type="page"/>
       </w:r>
     </w:p>
     <w:p>
@@ -10020,7 +10771,12 @@
     <w:basedOn w:val="Caption"/>
     <w:qFormat/>
     <w:pPr/>
-    <w:rPr/>
+    <w:rPr>
+      <w:i w:val="false"/>
+      <w:iCs w:val="false"/>
+      <w:sz w:val="28"/>
+      <w:szCs w:val="28"/>
+    </w:rPr>
   </w:style>
   <w:style w:type="paragraph" w:styleId="Style18">
     <w:name w:val="Содержимое врезки"/>

</xml_diff>